<commit_message>
Tune figures for manuscript
</commit_message>
<xml_diff>
--- a/figures/figures_eScience.docx
+++ b/figures/figures_eScience.docx
@@ -301,7 +301,7 @@
           </mc:Choice>
           <mc:Fallback>
             <w:pict>
-              <v:rect w14:anchorId="63CC48BB" id="Rechteck 13" o:spid="_x0000_s1026" style="position:absolute;margin-left:203.6pt;margin-top:65.25pt;width:17.3pt;height:18.9pt;z-index:251663360;visibility:visible;mso-wrap-style:square;mso-width-percent:0;mso-height-percent:0;mso-wrap-distance-left:9pt;mso-wrap-distance-top:0;mso-wrap-distance-right:9pt;mso-wrap-distance-bottom:0;mso-position-horizontal:absolute;mso-position-horizontal-relative:text;mso-position-vertical:absolute;mso-position-vertical-relative:text;mso-width-percent:0;mso-height-percent:0;mso-width-relative:margin;mso-height-relative:margin;v-text-anchor:middle" o:gfxdata="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" fillcolor="#d8d8d8 [2732]" stroked="f" strokeweight="1pt"/>
+              <v:rect w14:anchorId="58AD43F7" id="Rechteck 13" o:spid="_x0000_s1026" style="position:absolute;margin-left:203.6pt;margin-top:65.25pt;width:17.3pt;height:18.9pt;z-index:251663360;visibility:visible;mso-wrap-style:square;mso-width-percent:0;mso-height-percent:0;mso-wrap-distance-left:9pt;mso-wrap-distance-top:0;mso-wrap-distance-right:9pt;mso-wrap-distance-bottom:0;mso-position-horizontal:absolute;mso-position-horizontal-relative:text;mso-position-vertical:absolute;mso-position-vertical-relative:text;mso-width-percent:0;mso-height-percent:0;mso-width-relative:margin;mso-height-relative:margin;v-text-anchor:middle" o:gfxdata="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" fillcolor="#d8d8d8 [2732]" stroked="f" strokeweight="1pt"/>
             </w:pict>
           </mc:Fallback>
         </mc:AlternateContent>
@@ -380,7 +380,7 @@
           </mc:Choice>
           <mc:Fallback>
             <w:pict>
-              <v:rect w14:anchorId="145FF94E" id="Rechteck 1595280213" o:spid="_x0000_s1026" style="position:absolute;margin-left:1.55pt;margin-top:65.5pt;width:17.3pt;height:18.9pt;z-index:251671552;visibility:visible;mso-wrap-style:square;mso-width-percent:0;mso-wrap-distance-left:9pt;mso-wrap-distance-top:0;mso-wrap-distance-right:9pt;mso-wrap-distance-bottom:0;mso-position-horizontal:absolute;mso-position-horizontal-relative:text;mso-position-vertical:absolute;mso-position-vertical-relative:text;mso-width-percent:0;mso-width-relative:margin;v-text-anchor:middle" o:gfxdata="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" fillcolor="#d8d8d8 [2732]" stroked="f" strokeweight="1pt"/>
+              <v:rect w14:anchorId="55A7BC43" id="Rechteck 1595280213" o:spid="_x0000_s1026" style="position:absolute;margin-left:1.55pt;margin-top:65.5pt;width:17.3pt;height:18.9pt;z-index:251671552;visibility:visible;mso-wrap-style:square;mso-width-percent:0;mso-wrap-distance-left:9pt;mso-wrap-distance-top:0;mso-wrap-distance-right:9pt;mso-wrap-distance-bottom:0;mso-position-horizontal:absolute;mso-position-horizontal-relative:text;mso-position-vertical:absolute;mso-position-vertical-relative:text;mso-width-percent:0;mso-width-relative:margin;v-text-anchor:middle" o:gfxdata="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" fillcolor="#d8d8d8 [2732]" stroked="f" strokeweight="1pt"/>
             </w:pict>
           </mc:Fallback>
         </mc:AlternateContent>
@@ -667,7 +667,7 @@
           </mc:Choice>
           <mc:Fallback>
             <w:pict>
-              <v:rect w14:anchorId="33E7E70F" id="Rechteck 1617241400" o:spid="_x0000_s1026" style="position:absolute;margin-left:202.2pt;margin-top:64.4pt;width:17.3pt;height:18.9pt;z-index:251680768;visibility:visible;mso-wrap-style:square;mso-width-percent:0;mso-wrap-distance-left:9pt;mso-wrap-distance-top:0;mso-wrap-distance-right:9pt;mso-wrap-distance-bottom:0;mso-position-horizontal:absolute;mso-position-horizontal-relative:text;mso-position-vertical:absolute;mso-position-vertical-relative:text;mso-width-percent:0;mso-width-relative:margin;v-text-anchor:middle" o:gfxdata="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" fillcolor="#d8d8d8 [2732]" stroked="f" strokeweight="1pt"/>
+              <v:rect w14:anchorId="1C310184" id="Rechteck 1617241400" o:spid="_x0000_s1026" style="position:absolute;margin-left:202.2pt;margin-top:64.4pt;width:17.3pt;height:18.9pt;z-index:251680768;visibility:visible;mso-wrap-style:square;mso-width-percent:0;mso-wrap-distance-left:9pt;mso-wrap-distance-top:0;mso-wrap-distance-right:9pt;mso-wrap-distance-bottom:0;mso-position-horizontal:absolute;mso-position-horizontal-relative:text;mso-position-vertical:absolute;mso-position-vertical-relative:text;mso-width-percent:0;mso-width-relative:margin;v-text-anchor:middle" o:gfxdata="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" fillcolor="#d8d8d8 [2732]" stroked="f" strokeweight="1pt"/>
             </w:pict>
           </mc:Fallback>
         </mc:AlternateContent>
@@ -849,7 +849,7 @@
           </mc:Choice>
           <mc:Fallback>
             <w:pict>
-              <v:rect w14:anchorId="17FFD20C" id="Rechteck 869059903" o:spid="_x0000_s1026" style="position:absolute;margin-left:.65pt;margin-top:65.35pt;width:17.3pt;height:18.9pt;z-index:251676672;visibility:visible;mso-wrap-style:square;mso-width-percent:0;mso-wrap-distance-left:9pt;mso-wrap-distance-top:0;mso-wrap-distance-right:9pt;mso-wrap-distance-bottom:0;mso-position-horizontal:absolute;mso-position-horizontal-relative:text;mso-position-vertical:absolute;mso-position-vertical-relative:text;mso-width-percent:0;mso-width-relative:margin;v-text-anchor:middle" o:gfxdata="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" fillcolor="#d8d8d8 [2732]" stroked="f" strokeweight="1pt"/>
+              <v:rect w14:anchorId="67387342" id="Rechteck 869059903" o:spid="_x0000_s1026" style="position:absolute;margin-left:.65pt;margin-top:65.35pt;width:17.3pt;height:18.9pt;z-index:251676672;visibility:visible;mso-wrap-style:square;mso-width-percent:0;mso-wrap-distance-left:9pt;mso-wrap-distance-top:0;mso-wrap-distance-right:9pt;mso-wrap-distance-bottom:0;mso-position-horizontal:absolute;mso-position-horizontal-relative:text;mso-position-vertical:absolute;mso-position-vertical-relative:text;mso-width-percent:0;mso-width-relative:margin;v-text-anchor:middle" o:gfxdata="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" fillcolor="#d8d8d8 [2732]" stroked="f" strokeweight="1pt"/>
             </w:pict>
           </mc:Fallback>
         </mc:AlternateContent>
@@ -960,7 +960,7 @@
         <mc:AlternateContent>
           <mc:Choice Requires="wps">
             <w:drawing>
-              <wp:anchor distT="0" distB="0" distL="114300" distR="114300" simplePos="0" relativeHeight="251691008" behindDoc="0" locked="0" layoutInCell="1" allowOverlap="1" wp14:anchorId="5A1C7106" wp14:editId="008B1280">
+              <wp:anchor distT="0" distB="0" distL="114300" distR="114300" simplePos="0" relativeHeight="251691008" behindDoc="0" locked="0" layoutInCell="1" allowOverlap="1" wp14:anchorId="5A1C7106" wp14:editId="238392E9">
                 <wp:simplePos x="0" y="0"/>
                 <wp:positionH relativeFrom="column">
                   <wp:posOffset>2547944</wp:posOffset>
@@ -1061,7 +1061,7 @@
         <mc:AlternateContent>
           <mc:Choice Requires="wps">
             <w:drawing>
-              <wp:anchor distT="0" distB="0" distL="114300" distR="114300" simplePos="0" relativeHeight="251688960" behindDoc="0" locked="0" layoutInCell="1" allowOverlap="1" wp14:anchorId="2535CA39" wp14:editId="382705CD">
+              <wp:anchor distT="0" distB="0" distL="114300" distR="114300" simplePos="0" relativeHeight="251688960" behindDoc="0" locked="0" layoutInCell="1" allowOverlap="1" wp14:anchorId="2535CA39" wp14:editId="21457313">
                 <wp:simplePos x="0" y="0"/>
                 <wp:positionH relativeFrom="column">
                   <wp:posOffset>2568251</wp:posOffset>
@@ -1128,7 +1128,7 @@
           </mc:Choice>
           <mc:Fallback>
             <w:pict>
-              <v:rect w14:anchorId="70875510" id="Rechteck 1016984554" o:spid="_x0000_s1026" style="position:absolute;margin-left:202.2pt;margin-top:66.7pt;width:17.3pt;height:18.9pt;z-index:251688960;visibility:visible;mso-wrap-style:square;mso-width-percent:0;mso-wrap-distance-left:9pt;mso-wrap-distance-top:0;mso-wrap-distance-right:9pt;mso-wrap-distance-bottom:0;mso-position-horizontal:absolute;mso-position-horizontal-relative:text;mso-position-vertical:absolute;mso-position-vertical-relative:text;mso-width-percent:0;mso-width-relative:margin;v-text-anchor:middle" o:gfxdata="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" fillcolor="#d8d8d8 [2732]" stroked="f" strokeweight="1pt"/>
+              <v:rect w14:anchorId="3663B857" id="Rechteck 1016984554" o:spid="_x0000_s1026" style="position:absolute;margin-left:202.2pt;margin-top:66.7pt;width:17.3pt;height:18.9pt;z-index:251688960;visibility:visible;mso-wrap-style:square;mso-width-percent:0;mso-wrap-distance-left:9pt;mso-wrap-distance-top:0;mso-wrap-distance-right:9pt;mso-wrap-distance-bottom:0;mso-position-horizontal:absolute;mso-position-horizontal-relative:text;mso-position-vertical:absolute;mso-position-vertical-relative:text;mso-width-percent:0;mso-width-relative:margin;v-text-anchor:middle" o:gfxdata="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" fillcolor="#d8d8d8 [2732]" stroked="f" strokeweight="1pt"/>
             </w:pict>
           </mc:Fallback>
         </mc:AlternateContent>
@@ -1142,18 +1142,18 @@
         <mc:AlternateContent>
           <mc:Choice Requires="wps">
             <w:drawing>
-              <wp:anchor distT="0" distB="0" distL="114300" distR="114300" simplePos="0" relativeHeight="251674624" behindDoc="0" locked="0" layoutInCell="1" allowOverlap="1" wp14:anchorId="3570D93D" wp14:editId="4339ED7F">
+              <wp:anchor distT="0" distB="0" distL="114300" distR="114300" simplePos="0" relativeHeight="251686912" behindDoc="0" locked="0" layoutInCell="1" allowOverlap="1" wp14:anchorId="1BA1E13D" wp14:editId="7811DD7C">
                 <wp:simplePos x="0" y="0"/>
                 <wp:positionH relativeFrom="column">
-                  <wp:posOffset>6103412</wp:posOffset>
+                  <wp:posOffset>-12389</wp:posOffset>
                 </wp:positionH>
                 <wp:positionV relativeFrom="paragraph">
-                  <wp:posOffset>1114518</wp:posOffset>
+                  <wp:posOffset>833755</wp:posOffset>
                 </wp:positionV>
                 <wp:extent cx="266700" cy="266700"/>
                 <wp:effectExtent l="0" t="0" r="0" b="0"/>
                 <wp:wrapNone/>
-                <wp:docPr id="1067544869" name="Textfeld 1067544869"/>
+                <wp:docPr id="359383190" name="Textfeld 359383190"/>
                 <wp:cNvGraphicFramePr/>
                 <a:graphic xmlns:a="http://schemas.openxmlformats.org/drawingml/2006/main">
                   <a:graphicData uri="http://schemas.microsoft.com/office/word/2010/wordprocessingShape">
@@ -1186,7 +1186,7 @@
                                 <w:b/>
                                 <w:bCs/>
                               </w:rPr>
-                              <w:t>A</w:t>
+                              <w:t>E</w:t>
                             </w:r>
                           </w:p>
                         </w:txbxContent>
@@ -1211,7 +1211,7 @@
           </mc:Choice>
           <mc:Fallback>
             <w:pict>
-              <v:shape w14:anchorId="3570D93D" id="Textfeld 1067544869" o:spid="_x0000_s1031" type="#_x0000_t202" style="position:absolute;margin-left:480.6pt;margin-top:87.75pt;width:21pt;height:21pt;z-index:251674624;visibility:visible;mso-wrap-style:square;mso-width-percent:0;mso-height-percent:0;mso-wrap-distance-left:9pt;mso-wrap-distance-top:0;mso-wrap-distance-right:9pt;mso-wrap-distance-bottom:0;mso-position-horizontal:absolute;mso-position-horizontal-relative:text;mso-position-vertical:absolute;mso-position-vertical-relative:text;mso-width-percent:0;mso-height-percent:0;mso-width-relative:margin;mso-height-relative:margin;v-text-anchor:top" o:gfxdata="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" filled="f" stroked="f" strokeweight=".5pt">
+              <v:shape w14:anchorId="1BA1E13D" id="Textfeld 359383190" o:spid="_x0000_s1031" type="#_x0000_t202" style="position:absolute;margin-left:-1pt;margin-top:65.65pt;width:21pt;height:21pt;z-index:251686912;visibility:visible;mso-wrap-style:square;mso-width-percent:0;mso-height-percent:0;mso-wrap-distance-left:9pt;mso-wrap-distance-top:0;mso-wrap-distance-right:9pt;mso-wrap-distance-bottom:0;mso-position-horizontal:absolute;mso-position-horizontal-relative:text;mso-position-vertical:absolute;mso-position-vertical-relative:text;mso-width-percent:0;mso-height-percent:0;mso-width-relative:margin;mso-height-relative:margin;v-text-anchor:top" o:gfxdata="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" filled="f" stroked="f" strokeweight=".5pt">
                 <v:textbox>
                   <w:txbxContent>
                     <w:p>
@@ -1226,7 +1226,7 @@
                           <w:b/>
                           <w:bCs/>
                         </w:rPr>
-                        <w:t>A</w:t>
+                        <w:t>E</w:t>
                       </w:r>
                     </w:p>
                   </w:txbxContent>
@@ -1243,18 +1243,18 @@
         <mc:AlternateContent>
           <mc:Choice Requires="wps">
             <w:drawing>
-              <wp:anchor distT="0" distB="0" distL="114300" distR="114300" simplePos="0" relativeHeight="251660288" behindDoc="0" locked="0" layoutInCell="1" allowOverlap="1" wp14:anchorId="4CDA1BA8" wp14:editId="014F46DE">
+              <wp:anchor distT="0" distB="0" distL="114300" distR="114300" simplePos="0" relativeHeight="251684864" behindDoc="0" locked="0" layoutInCell="1" allowOverlap="1" wp14:anchorId="0DE5A089" wp14:editId="42465B8C">
                 <wp:simplePos x="0" y="0"/>
                 <wp:positionH relativeFrom="column">
-                  <wp:posOffset>6099620</wp:posOffset>
+                  <wp:posOffset>5715</wp:posOffset>
                 </wp:positionH>
                 <wp:positionV relativeFrom="paragraph">
-                  <wp:posOffset>557053</wp:posOffset>
+                  <wp:posOffset>853751</wp:posOffset>
                 </wp:positionV>
                 <wp:extent cx="219710" cy="240030"/>
                 <wp:effectExtent l="0" t="0" r="0" b="1270"/>
                 <wp:wrapNone/>
-                <wp:docPr id="11" name="Rechteck 11"/>
+                <wp:docPr id="1844044958" name="Rechteck 1844044958"/>
                 <wp:cNvGraphicFramePr/>
                 <a:graphic xmlns:a="http://schemas.openxmlformats.org/drawingml/2006/main">
                   <a:graphicData uri="http://schemas.microsoft.com/office/word/2010/wordprocessingShape">
@@ -1310,189 +1310,7 @@
           </mc:Choice>
           <mc:Fallback>
             <w:pict>
-              <v:rect w14:anchorId="52BE6A40" id="Rechteck 11" o:spid="_x0000_s1026" style="position:absolute;margin-left:480.3pt;margin-top:43.85pt;width:17.3pt;height:18.9pt;z-index:251660288;visibility:visible;mso-wrap-style:square;mso-width-percent:0;mso-wrap-distance-left:9pt;mso-wrap-distance-top:0;mso-wrap-distance-right:9pt;mso-wrap-distance-bottom:0;mso-position-horizontal:absolute;mso-position-horizontal-relative:text;mso-position-vertical:absolute;mso-position-vertical-relative:text;mso-width-percent:0;mso-width-relative:margin;v-text-anchor:middle" o:gfxdata="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" fillcolor="#d8d8d8 [2732]" stroked="f" strokeweight="1pt"/>
-            </w:pict>
-          </mc:Fallback>
-        </mc:AlternateContent>
-      </w:r>
-      <w:r>
-        <w:rPr>
-          <w:noProof/>
-          <w:sz w:val="10"/>
-          <w:szCs w:val="10"/>
-        </w:rPr>
-        <mc:AlternateContent>
-          <mc:Choice Requires="wps">
-            <w:drawing>
-              <wp:anchor distT="0" distB="0" distL="114300" distR="114300" simplePos="0" relativeHeight="251686912" behindDoc="0" locked="0" layoutInCell="1" allowOverlap="1" wp14:anchorId="1BA1E13D" wp14:editId="7811DD7C">
-                <wp:simplePos x="0" y="0"/>
-                <wp:positionH relativeFrom="column">
-                  <wp:posOffset>-12389</wp:posOffset>
-                </wp:positionH>
-                <wp:positionV relativeFrom="paragraph">
-                  <wp:posOffset>833755</wp:posOffset>
-                </wp:positionV>
-                <wp:extent cx="266700" cy="266700"/>
-                <wp:effectExtent l="0" t="0" r="0" b="0"/>
-                <wp:wrapNone/>
-                <wp:docPr id="359383190" name="Textfeld 359383190"/>
-                <wp:cNvGraphicFramePr/>
-                <a:graphic xmlns:a="http://schemas.openxmlformats.org/drawingml/2006/main">
-                  <a:graphicData uri="http://schemas.microsoft.com/office/word/2010/wordprocessingShape">
-                    <wps:wsp>
-                      <wps:cNvSpPr txBox="1"/>
-                      <wps:spPr>
-                        <a:xfrm>
-                          <a:off x="0" y="0"/>
-                          <a:ext cx="266700" cy="266700"/>
-                        </a:xfrm>
-                        <a:prstGeom prst="rect">
-                          <a:avLst/>
-                        </a:prstGeom>
-                        <a:noFill/>
-                        <a:ln w="6350">
-                          <a:noFill/>
-                        </a:ln>
-                      </wps:spPr>
-                      <wps:txbx>
-                        <w:txbxContent>
-                          <w:p>
-                            <w:pPr>
-                              <w:rPr>
-                                <w:b/>
-                                <w:bCs/>
-                              </w:rPr>
-                            </w:pPr>
-                            <w:r>
-                              <w:rPr>
-                                <w:b/>
-                                <w:bCs/>
-                              </w:rPr>
-                              <w:t>E</w:t>
-                            </w:r>
-                          </w:p>
-                        </w:txbxContent>
-                      </wps:txbx>
-                      <wps:bodyPr rot="0" spcFirstLastPara="0" vertOverflow="overflow" horzOverflow="overflow" vert="horz" wrap="square" lIns="91440" tIns="45720" rIns="91440" bIns="45720" numCol="1" spcCol="0" rtlCol="0" fromWordArt="0" anchor="t" anchorCtr="0" forceAA="0" compatLnSpc="1">
-                        <a:prstTxWarp prst="textNoShape">
-                          <a:avLst/>
-                        </a:prstTxWarp>
-                        <a:noAutofit/>
-                      </wps:bodyPr>
-                    </wps:wsp>
-                  </a:graphicData>
-                </a:graphic>
-                <wp14:sizeRelH relativeFrom="margin">
-                  <wp14:pctWidth>0</wp14:pctWidth>
-                </wp14:sizeRelH>
-                <wp14:sizeRelV relativeFrom="margin">
-                  <wp14:pctHeight>0</wp14:pctHeight>
-                </wp14:sizeRelV>
-              </wp:anchor>
-            </w:drawing>
-          </mc:Choice>
-          <mc:Fallback>
-            <w:pict>
-              <v:shape w14:anchorId="1BA1E13D" id="Textfeld 359383190" o:spid="_x0000_s1032" type="#_x0000_t202" style="position:absolute;margin-left:-1pt;margin-top:65.65pt;width:21pt;height:21pt;z-index:251686912;visibility:visible;mso-wrap-style:square;mso-width-percent:0;mso-height-percent:0;mso-wrap-distance-left:9pt;mso-wrap-distance-top:0;mso-wrap-distance-right:9pt;mso-wrap-distance-bottom:0;mso-position-horizontal:absolute;mso-position-horizontal-relative:text;mso-position-vertical:absolute;mso-position-vertical-relative:text;mso-width-percent:0;mso-height-percent:0;mso-width-relative:margin;mso-height-relative:margin;v-text-anchor:top" o:gfxdata="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" filled="f" stroked="f" strokeweight=".5pt">
-                <v:textbox>
-                  <w:txbxContent>
-                    <w:p>
-                      <w:pPr>
-                        <w:rPr>
-                          <w:b/>
-                          <w:bCs/>
-                        </w:rPr>
-                      </w:pPr>
-                      <w:r>
-                        <w:rPr>
-                          <w:b/>
-                          <w:bCs/>
-                        </w:rPr>
-                        <w:t>E</w:t>
-                      </w:r>
-                    </w:p>
-                  </w:txbxContent>
-                </v:textbox>
-              </v:shape>
-            </w:pict>
-          </mc:Fallback>
-        </mc:AlternateContent>
-      </w:r>
-      <w:r>
-        <w:rPr>
-          <w:noProof/>
-        </w:rPr>
-        <mc:AlternateContent>
-          <mc:Choice Requires="wps">
-            <w:drawing>
-              <wp:anchor distT="0" distB="0" distL="114300" distR="114300" simplePos="0" relativeHeight="251684864" behindDoc="0" locked="0" layoutInCell="1" allowOverlap="1" wp14:anchorId="0DE5A089" wp14:editId="42465B8C">
-                <wp:simplePos x="0" y="0"/>
-                <wp:positionH relativeFrom="column">
-                  <wp:posOffset>5715</wp:posOffset>
-                </wp:positionH>
-                <wp:positionV relativeFrom="paragraph">
-                  <wp:posOffset>853751</wp:posOffset>
-                </wp:positionV>
-                <wp:extent cx="219710" cy="240030"/>
-                <wp:effectExtent l="0" t="0" r="0" b="1270"/>
-                <wp:wrapNone/>
-                <wp:docPr id="1844044958" name="Rechteck 1844044958"/>
-                <wp:cNvGraphicFramePr/>
-                <a:graphic xmlns:a="http://schemas.openxmlformats.org/drawingml/2006/main">
-                  <a:graphicData uri="http://schemas.microsoft.com/office/word/2010/wordprocessingShape">
-                    <wps:wsp>
-                      <wps:cNvSpPr/>
-                      <wps:spPr>
-                        <a:xfrm>
-                          <a:off x="0" y="0"/>
-                          <a:ext cx="219710" cy="240030"/>
-                        </a:xfrm>
-                        <a:prstGeom prst="rect">
-                          <a:avLst/>
-                        </a:prstGeom>
-                        <a:solidFill>
-                          <a:schemeClr val="bg1">
-                            <a:lumMod val="85000"/>
-                          </a:schemeClr>
-                        </a:solidFill>
-                        <a:ln>
-                          <a:noFill/>
-                        </a:ln>
-                      </wps:spPr>
-                      <wps:style>
-                        <a:lnRef idx="2">
-                          <a:schemeClr val="accent1">
-                            <a:shade val="50000"/>
-                          </a:schemeClr>
-                        </a:lnRef>
-                        <a:fillRef idx="1">
-                          <a:schemeClr val="accent1"/>
-                        </a:fillRef>
-                        <a:effectRef idx="0">
-                          <a:schemeClr val="accent1"/>
-                        </a:effectRef>
-                        <a:fontRef idx="minor">
-                          <a:schemeClr val="lt1"/>
-                        </a:fontRef>
-                      </wps:style>
-                      <wps:bodyPr rot="0" spcFirstLastPara="0" vertOverflow="overflow" horzOverflow="overflow" vert="horz" wrap="square" lIns="91440" tIns="45720" rIns="91440" bIns="45720" numCol="1" spcCol="0" rtlCol="0" fromWordArt="0" anchor="ctr" anchorCtr="0" forceAA="0" compatLnSpc="1">
-                        <a:prstTxWarp prst="textNoShape">
-                          <a:avLst/>
-                        </a:prstTxWarp>
-                        <a:noAutofit/>
-                      </wps:bodyPr>
-                    </wps:wsp>
-                  </a:graphicData>
-                </a:graphic>
-                <wp14:sizeRelH relativeFrom="margin">
-                  <wp14:pctWidth>0</wp14:pctWidth>
-                </wp14:sizeRelH>
-              </wp:anchor>
-            </w:drawing>
-          </mc:Choice>
-          <mc:Fallback>
-            <w:pict>
-              <v:rect w14:anchorId="0BE8674B" id="Rechteck 1844044958" o:spid="_x0000_s1026" style="position:absolute;margin-left:.45pt;margin-top:67.2pt;width:17.3pt;height:18.9pt;z-index:251684864;visibility:visible;mso-wrap-style:square;mso-width-percent:0;mso-wrap-distance-left:9pt;mso-wrap-distance-top:0;mso-wrap-distance-right:9pt;mso-wrap-distance-bottom:0;mso-position-horizontal:absolute;mso-position-horizontal-relative:text;mso-position-vertical:absolute;mso-position-vertical-relative:text;mso-width-percent:0;mso-width-relative:margin;v-text-anchor:middle" o:gfxdata="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" fillcolor="#d8d8d8 [2732]" stroked="f" strokeweight="1pt"/>
+              <v:rect w14:anchorId="6531B277" id="Rechteck 1844044958" o:spid="_x0000_s1026" style="position:absolute;margin-left:.45pt;margin-top:67.2pt;width:17.3pt;height:18.9pt;z-index:251684864;visibility:visible;mso-wrap-style:square;mso-width-percent:0;mso-wrap-distance-left:9pt;mso-wrap-distance-top:0;mso-wrap-distance-right:9pt;mso-wrap-distance-bottom:0;mso-position-horizontal:absolute;mso-position-horizontal-relative:text;mso-position-vertical:absolute;mso-position-vertical-relative:text;mso-width-percent:0;mso-width-relative:margin;v-text-anchor:middle" o:gfxdata="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" fillcolor="#d8d8d8 [2732]" stroked="f" strokeweight="1pt"/>
             </w:pict>
           </mc:Fallback>
         </mc:AlternateContent>
@@ -1603,7 +1421,7 @@
         <mc:AlternateContent>
           <mc:Choice Requires="wps">
             <w:drawing>
-              <wp:anchor distT="0" distB="0" distL="114300" distR="114300" simplePos="0" relativeHeight="251699200" behindDoc="0" locked="0" layoutInCell="1" allowOverlap="1" wp14:anchorId="160C7252" wp14:editId="1CFABFFC">
+              <wp:anchor distT="0" distB="0" distL="114300" distR="114300" simplePos="0" relativeHeight="251699200" behindDoc="0" locked="0" layoutInCell="1" allowOverlap="1" wp14:anchorId="160C7252" wp14:editId="091106F8">
                 <wp:simplePos x="0" y="0"/>
                 <wp:positionH relativeFrom="column">
                   <wp:posOffset>2535541</wp:posOffset>
@@ -1672,7 +1490,7 @@
           </mc:Choice>
           <mc:Fallback>
             <w:pict>
-              <v:shape w14:anchorId="160C7252" id="Textfeld 2097616350" o:spid="_x0000_s1033" type="#_x0000_t202" style="position:absolute;margin-left:199.65pt;margin-top:64.95pt;width:21pt;height:21pt;z-index:251699200;visibility:visible;mso-wrap-style:square;mso-width-percent:0;mso-height-percent:0;mso-wrap-distance-left:9pt;mso-wrap-distance-top:0;mso-wrap-distance-right:9pt;mso-wrap-distance-bottom:0;mso-position-horizontal:absolute;mso-position-horizontal-relative:text;mso-position-vertical:absolute;mso-position-vertical-relative:text;mso-width-percent:0;mso-height-percent:0;mso-width-relative:margin;mso-height-relative:margin;v-text-anchor:top" o:gfxdata="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" filled="f" stroked="f" strokeweight=".5pt">
+              <v:shape w14:anchorId="160C7252" id="Textfeld 2097616350" o:spid="_x0000_s1032" type="#_x0000_t202" style="position:absolute;margin-left:199.65pt;margin-top:64.95pt;width:21pt;height:21pt;z-index:251699200;visibility:visible;mso-wrap-style:square;mso-width-percent:0;mso-height-percent:0;mso-wrap-distance-left:9pt;mso-wrap-distance-top:0;mso-wrap-distance-right:9pt;mso-wrap-distance-bottom:0;mso-position-horizontal:absolute;mso-position-horizontal-relative:text;mso-position-vertical:absolute;mso-position-vertical-relative:text;mso-width-percent:0;mso-height-percent:0;mso-width-relative:margin;mso-height-relative:margin;v-text-anchor:top" o:gfxdata="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" filled="f" stroked="f" strokeweight=".5pt">
                 <v:textbox>
                   <w:txbxContent>
                     <w:p>
@@ -1771,7 +1589,7 @@
           </mc:Choice>
           <mc:Fallback>
             <w:pict>
-              <v:rect w14:anchorId="72823812" id="Rechteck 597133778" o:spid="_x0000_s1026" style="position:absolute;margin-left:202.2pt;margin-top:66.5pt;width:17.3pt;height:18.9pt;z-index:251697152;visibility:visible;mso-wrap-style:square;mso-width-percent:0;mso-wrap-distance-left:9pt;mso-wrap-distance-top:0;mso-wrap-distance-right:9pt;mso-wrap-distance-bottom:0;mso-position-horizontal:absolute;mso-position-horizontal-relative:text;mso-position-vertical:absolute;mso-position-vertical-relative:text;mso-width-percent:0;mso-width-relative:margin;v-text-anchor:middle" o:gfxdata="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" fillcolor="#d8d8d8 [2732]" stroked="f" strokeweight="1pt"/>
+              <v:rect w14:anchorId="241CACFB" id="Rechteck 597133778" o:spid="_x0000_s1026" style="position:absolute;margin-left:202.2pt;margin-top:66.5pt;width:17.3pt;height:18.9pt;z-index:251697152;visibility:visible;mso-wrap-style:square;mso-width-percent:0;mso-wrap-distance-left:9pt;mso-wrap-distance-top:0;mso-wrap-distance-right:9pt;mso-wrap-distance-bottom:0;mso-position-horizontal:absolute;mso-position-horizontal-relative:text;mso-position-vertical:absolute;mso-position-vertical-relative:text;mso-width-percent:0;mso-width-relative:margin;v-text-anchor:middle" o:gfxdata="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" fillcolor="#d8d8d8 [2732]" stroked="f" strokeweight="1pt"/>
             </w:pict>
           </mc:Fallback>
         </mc:AlternateContent>
@@ -1854,7 +1672,7 @@
           </mc:Choice>
           <mc:Fallback>
             <w:pict>
-              <v:shape w14:anchorId="68503017" id="Textfeld 1657521154" o:spid="_x0000_s1034" type="#_x0000_t202" style="position:absolute;margin-left:-2.1pt;margin-top:64.4pt;width:21pt;height:21pt;z-index:251695104;visibility:visible;mso-wrap-style:square;mso-width-percent:0;mso-height-percent:0;mso-wrap-distance-left:9pt;mso-wrap-distance-top:0;mso-wrap-distance-right:9pt;mso-wrap-distance-bottom:0;mso-position-horizontal:absolute;mso-position-horizontal-relative:text;mso-position-vertical:absolute;mso-position-vertical-relative:text;mso-width-percent:0;mso-height-percent:0;mso-width-relative:margin;mso-height-relative:margin;v-text-anchor:top" o:gfxdata="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" filled="f" stroked="f" strokeweight=".5pt">
+              <v:shape w14:anchorId="68503017" id="Textfeld 1657521154" o:spid="_x0000_s1033" type="#_x0000_t202" style="position:absolute;margin-left:-2.1pt;margin-top:64.4pt;width:21pt;height:21pt;z-index:251695104;visibility:visible;mso-wrap-style:square;mso-width-percent:0;mso-height-percent:0;mso-wrap-distance-left:9pt;mso-wrap-distance-top:0;mso-wrap-distance-right:9pt;mso-wrap-distance-bottom:0;mso-position-horizontal:absolute;mso-position-horizontal-relative:text;mso-position-vertical:absolute;mso-position-vertical-relative:text;mso-width-percent:0;mso-height-percent:0;mso-width-relative:margin;mso-height-relative:margin;v-text-anchor:top" o:gfxdata="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" filled="f" stroked="f" strokeweight=".5pt">
                 <v:textbox>
                   <w:txbxContent>
                     <w:p>
@@ -1953,7 +1771,7 @@
           </mc:Choice>
           <mc:Fallback>
             <w:pict>
-              <v:rect w14:anchorId="531BCE80" id="Rechteck 626157467" o:spid="_x0000_s1026" style="position:absolute;margin-left:.45pt;margin-top:66.4pt;width:17.3pt;height:18.9pt;z-index:251693056;visibility:visible;mso-wrap-style:square;mso-width-percent:0;mso-wrap-distance-left:9pt;mso-wrap-distance-top:0;mso-wrap-distance-right:9pt;mso-wrap-distance-bottom:0;mso-position-horizontal:absolute;mso-position-horizontal-relative:text;mso-position-vertical:absolute;mso-position-vertical-relative:text;mso-width-percent:0;mso-width-relative:margin;v-text-anchor:middle" o:gfxdata="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" fillcolor="#d8d8d8 [2732]" stroked="f" strokeweight="1pt"/>
+              <v:rect w14:anchorId="3E48CC70" id="Rechteck 626157467" o:spid="_x0000_s1026" style="position:absolute;margin-left:.45pt;margin-top:66.4pt;width:17.3pt;height:18.9pt;z-index:251693056;visibility:visible;mso-wrap-style:square;mso-width-percent:0;mso-wrap-distance-left:9pt;mso-wrap-distance-top:0;mso-wrap-distance-right:9pt;mso-wrap-distance-bottom:0;mso-position-horizontal:absolute;mso-position-horizontal-relative:text;mso-position-vertical:absolute;mso-position-vertical-relative:text;mso-width-percent:0;mso-width-relative:margin;v-text-anchor:middle" o:gfxdata="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" fillcolor="#d8d8d8 [2732]" stroked="f" strokeweight="1pt"/>
             </w:pict>
           </mc:Fallback>
         </mc:AlternateContent>
@@ -2049,6 +1867,370 @@
       </w:pPr>
       <w:r>
         <w:rPr>
+          <w:noProof/>
+          <w:sz w:val="10"/>
+          <w:szCs w:val="10"/>
+        </w:rPr>
+        <mc:AlternateContent>
+          <mc:Choice Requires="wps">
+            <w:drawing>
+              <wp:anchor distT="0" distB="0" distL="114300" distR="114300" simplePos="0" relativeHeight="251707392" behindDoc="0" locked="0" layoutInCell="1" allowOverlap="1" wp14:anchorId="4375ED33" wp14:editId="159BB2DA">
+                <wp:simplePos x="0" y="0"/>
+                <wp:positionH relativeFrom="column">
+                  <wp:posOffset>2562619</wp:posOffset>
+                </wp:positionH>
+                <wp:positionV relativeFrom="paragraph">
+                  <wp:posOffset>834733</wp:posOffset>
+                </wp:positionV>
+                <wp:extent cx="266700" cy="266700"/>
+                <wp:effectExtent l="0" t="0" r="0" b="0"/>
+                <wp:wrapNone/>
+                <wp:docPr id="968099282" name="Textfeld 968099282"/>
+                <wp:cNvGraphicFramePr/>
+                <a:graphic xmlns:a="http://schemas.openxmlformats.org/drawingml/2006/main">
+                  <a:graphicData uri="http://schemas.microsoft.com/office/word/2010/wordprocessingShape">
+                    <wps:wsp>
+                      <wps:cNvSpPr txBox="1"/>
+                      <wps:spPr>
+                        <a:xfrm>
+                          <a:off x="0" y="0"/>
+                          <a:ext cx="266700" cy="266700"/>
+                        </a:xfrm>
+                        <a:prstGeom prst="rect">
+                          <a:avLst/>
+                        </a:prstGeom>
+                        <a:noFill/>
+                        <a:ln w="6350">
+                          <a:noFill/>
+                        </a:ln>
+                      </wps:spPr>
+                      <wps:txbx>
+                        <w:txbxContent>
+                          <w:p>
+                            <w:pPr>
+                              <w:rPr>
+                                <w:b/>
+                                <w:bCs/>
+                              </w:rPr>
+                            </w:pPr>
+                            <w:r>
+                              <w:rPr>
+                                <w:b/>
+                                <w:bCs/>
+                              </w:rPr>
+                              <w:t>J</w:t>
+                            </w:r>
+                          </w:p>
+                        </w:txbxContent>
+                      </wps:txbx>
+                      <wps:bodyPr rot="0" spcFirstLastPara="0" vertOverflow="overflow" horzOverflow="overflow" vert="horz" wrap="square" lIns="91440" tIns="45720" rIns="91440" bIns="45720" numCol="1" spcCol="0" rtlCol="0" fromWordArt="0" anchor="t" anchorCtr="0" forceAA="0" compatLnSpc="1">
+                        <a:prstTxWarp prst="textNoShape">
+                          <a:avLst/>
+                        </a:prstTxWarp>
+                        <a:noAutofit/>
+                      </wps:bodyPr>
+                    </wps:wsp>
+                  </a:graphicData>
+                </a:graphic>
+                <wp14:sizeRelH relativeFrom="margin">
+                  <wp14:pctWidth>0</wp14:pctWidth>
+                </wp14:sizeRelH>
+                <wp14:sizeRelV relativeFrom="margin">
+                  <wp14:pctHeight>0</wp14:pctHeight>
+                </wp14:sizeRelV>
+              </wp:anchor>
+            </w:drawing>
+          </mc:Choice>
+          <mc:Fallback>
+            <w:pict>
+              <v:shape w14:anchorId="4375ED33" id="Textfeld 968099282" o:spid="_x0000_s1034" type="#_x0000_t202" style="position:absolute;margin-left:201.8pt;margin-top:65.75pt;width:21pt;height:21pt;z-index:251707392;visibility:visible;mso-wrap-style:square;mso-width-percent:0;mso-height-percent:0;mso-wrap-distance-left:9pt;mso-wrap-distance-top:0;mso-wrap-distance-right:9pt;mso-wrap-distance-bottom:0;mso-position-horizontal:absolute;mso-position-horizontal-relative:text;mso-position-vertical:absolute;mso-position-vertical-relative:text;mso-width-percent:0;mso-height-percent:0;mso-width-relative:margin;mso-height-relative:margin;v-text-anchor:top" o:gfxdata="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" filled="f" stroked="f" strokeweight=".5pt">
+                <v:textbox>
+                  <w:txbxContent>
+                    <w:p>
+                      <w:pPr>
+                        <w:rPr>
+                          <w:b/>
+                          <w:bCs/>
+                        </w:rPr>
+                      </w:pPr>
+                      <w:r>
+                        <w:rPr>
+                          <w:b/>
+                          <w:bCs/>
+                        </w:rPr>
+                        <w:t>J</w:t>
+                      </w:r>
+                    </w:p>
+                  </w:txbxContent>
+                </v:textbox>
+              </v:shape>
+            </w:pict>
+          </mc:Fallback>
+        </mc:AlternateContent>
+      </w:r>
+      <w:r>
+        <w:rPr>
+          <w:noProof/>
+        </w:rPr>
+        <mc:AlternateContent>
+          <mc:Choice Requires="wps">
+            <w:drawing>
+              <wp:anchor distT="0" distB="0" distL="114300" distR="114300" simplePos="0" relativeHeight="251705344" behindDoc="0" locked="0" layoutInCell="1" allowOverlap="1" wp14:anchorId="236D1696" wp14:editId="4DDFD2AA">
+                <wp:simplePos x="0" y="0"/>
+                <wp:positionH relativeFrom="column">
+                  <wp:posOffset>2568575</wp:posOffset>
+                </wp:positionH>
+                <wp:positionV relativeFrom="paragraph">
+                  <wp:posOffset>861371</wp:posOffset>
+                </wp:positionV>
+                <wp:extent cx="219710" cy="240030"/>
+                <wp:effectExtent l="0" t="0" r="0" b="1270"/>
+                <wp:wrapNone/>
+                <wp:docPr id="1000863796" name="Rechteck 1000863796"/>
+                <wp:cNvGraphicFramePr/>
+                <a:graphic xmlns:a="http://schemas.openxmlformats.org/drawingml/2006/main">
+                  <a:graphicData uri="http://schemas.microsoft.com/office/word/2010/wordprocessingShape">
+                    <wps:wsp>
+                      <wps:cNvSpPr/>
+                      <wps:spPr>
+                        <a:xfrm>
+                          <a:off x="0" y="0"/>
+                          <a:ext cx="219710" cy="240030"/>
+                        </a:xfrm>
+                        <a:prstGeom prst="rect">
+                          <a:avLst/>
+                        </a:prstGeom>
+                        <a:solidFill>
+                          <a:schemeClr val="bg1">
+                            <a:lumMod val="85000"/>
+                          </a:schemeClr>
+                        </a:solidFill>
+                        <a:ln>
+                          <a:noFill/>
+                        </a:ln>
+                      </wps:spPr>
+                      <wps:style>
+                        <a:lnRef idx="2">
+                          <a:schemeClr val="accent1">
+                            <a:shade val="50000"/>
+                          </a:schemeClr>
+                        </a:lnRef>
+                        <a:fillRef idx="1">
+                          <a:schemeClr val="accent1"/>
+                        </a:fillRef>
+                        <a:effectRef idx="0">
+                          <a:schemeClr val="accent1"/>
+                        </a:effectRef>
+                        <a:fontRef idx="minor">
+                          <a:schemeClr val="lt1"/>
+                        </a:fontRef>
+                      </wps:style>
+                      <wps:bodyPr rot="0" spcFirstLastPara="0" vertOverflow="overflow" horzOverflow="overflow" vert="horz" wrap="square" lIns="91440" tIns="45720" rIns="91440" bIns="45720" numCol="1" spcCol="0" rtlCol="0" fromWordArt="0" anchor="ctr" anchorCtr="0" forceAA="0" compatLnSpc="1">
+                        <a:prstTxWarp prst="textNoShape">
+                          <a:avLst/>
+                        </a:prstTxWarp>
+                        <a:noAutofit/>
+                      </wps:bodyPr>
+                    </wps:wsp>
+                  </a:graphicData>
+                </a:graphic>
+                <wp14:sizeRelH relativeFrom="margin">
+                  <wp14:pctWidth>0</wp14:pctWidth>
+                </wp14:sizeRelH>
+              </wp:anchor>
+            </w:drawing>
+          </mc:Choice>
+          <mc:Fallback>
+            <w:pict>
+              <v:rect w14:anchorId="6AD9AA18" id="Rechteck 1000863796" o:spid="_x0000_s1026" style="position:absolute;margin-left:202.25pt;margin-top:67.8pt;width:17.3pt;height:18.9pt;z-index:251705344;visibility:visible;mso-wrap-style:square;mso-width-percent:0;mso-wrap-distance-left:9pt;mso-wrap-distance-top:0;mso-wrap-distance-right:9pt;mso-wrap-distance-bottom:0;mso-position-horizontal:absolute;mso-position-horizontal-relative:text;mso-position-vertical:absolute;mso-position-vertical-relative:text;mso-width-percent:0;mso-width-relative:margin;v-text-anchor:middle" o:gfxdata="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" fillcolor="#d8d8d8 [2732]" stroked="f" strokeweight="1pt"/>
+            </w:pict>
+          </mc:Fallback>
+        </mc:AlternateContent>
+      </w:r>
+      <w:r>
+        <w:rPr>
+          <w:noProof/>
+          <w:sz w:val="10"/>
+          <w:szCs w:val="10"/>
+        </w:rPr>
+        <mc:AlternateContent>
+          <mc:Choice Requires="wps">
+            <w:drawing>
+              <wp:anchor distT="0" distB="0" distL="114300" distR="114300" simplePos="0" relativeHeight="251703296" behindDoc="0" locked="0" layoutInCell="1" allowOverlap="1" wp14:anchorId="0FA576AD" wp14:editId="600442DE">
+                <wp:simplePos x="0" y="0"/>
+                <wp:positionH relativeFrom="column">
+                  <wp:posOffset>0</wp:posOffset>
+                </wp:positionH>
+                <wp:positionV relativeFrom="paragraph">
+                  <wp:posOffset>840416</wp:posOffset>
+                </wp:positionV>
+                <wp:extent cx="266700" cy="266700"/>
+                <wp:effectExtent l="0" t="0" r="0" b="0"/>
+                <wp:wrapNone/>
+                <wp:docPr id="1113534574" name="Textfeld 1113534574"/>
+                <wp:cNvGraphicFramePr/>
+                <a:graphic xmlns:a="http://schemas.openxmlformats.org/drawingml/2006/main">
+                  <a:graphicData uri="http://schemas.microsoft.com/office/word/2010/wordprocessingShape">
+                    <wps:wsp>
+                      <wps:cNvSpPr txBox="1"/>
+                      <wps:spPr>
+                        <a:xfrm>
+                          <a:off x="0" y="0"/>
+                          <a:ext cx="266700" cy="266700"/>
+                        </a:xfrm>
+                        <a:prstGeom prst="rect">
+                          <a:avLst/>
+                        </a:prstGeom>
+                        <a:noFill/>
+                        <a:ln w="6350">
+                          <a:noFill/>
+                        </a:ln>
+                      </wps:spPr>
+                      <wps:txbx>
+                        <w:txbxContent>
+                          <w:p>
+                            <w:pPr>
+                              <w:rPr>
+                                <w:b/>
+                                <w:bCs/>
+                              </w:rPr>
+                            </w:pPr>
+                            <w:r>
+                              <w:rPr>
+                                <w:b/>
+                                <w:bCs/>
+                              </w:rPr>
+                              <w:t>I</w:t>
+                            </w:r>
+                          </w:p>
+                        </w:txbxContent>
+                      </wps:txbx>
+                      <wps:bodyPr rot="0" spcFirstLastPara="0" vertOverflow="overflow" horzOverflow="overflow" vert="horz" wrap="square" lIns="91440" tIns="45720" rIns="91440" bIns="45720" numCol="1" spcCol="0" rtlCol="0" fromWordArt="0" anchor="t" anchorCtr="0" forceAA="0" compatLnSpc="1">
+                        <a:prstTxWarp prst="textNoShape">
+                          <a:avLst/>
+                        </a:prstTxWarp>
+                        <a:noAutofit/>
+                      </wps:bodyPr>
+                    </wps:wsp>
+                  </a:graphicData>
+                </a:graphic>
+                <wp14:sizeRelH relativeFrom="margin">
+                  <wp14:pctWidth>0</wp14:pctWidth>
+                </wp14:sizeRelH>
+                <wp14:sizeRelV relativeFrom="margin">
+                  <wp14:pctHeight>0</wp14:pctHeight>
+                </wp14:sizeRelV>
+              </wp:anchor>
+            </w:drawing>
+          </mc:Choice>
+          <mc:Fallback>
+            <w:pict>
+              <v:shape w14:anchorId="0FA576AD" id="Textfeld 1113534574" o:spid="_x0000_s1035" type="#_x0000_t202" style="position:absolute;margin-left:0;margin-top:66.15pt;width:21pt;height:21pt;z-index:251703296;visibility:visible;mso-wrap-style:square;mso-width-percent:0;mso-height-percent:0;mso-wrap-distance-left:9pt;mso-wrap-distance-top:0;mso-wrap-distance-right:9pt;mso-wrap-distance-bottom:0;mso-position-horizontal:absolute;mso-position-horizontal-relative:text;mso-position-vertical:absolute;mso-position-vertical-relative:text;mso-width-percent:0;mso-height-percent:0;mso-width-relative:margin;mso-height-relative:margin;v-text-anchor:top" o:gfxdata="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" filled="f" stroked="f" strokeweight=".5pt">
+                <v:textbox>
+                  <w:txbxContent>
+                    <w:p>
+                      <w:pPr>
+                        <w:rPr>
+                          <w:b/>
+                          <w:bCs/>
+                        </w:rPr>
+                      </w:pPr>
+                      <w:r>
+                        <w:rPr>
+                          <w:b/>
+                          <w:bCs/>
+                        </w:rPr>
+                        <w:t>I</w:t>
+                      </w:r>
+                    </w:p>
+                  </w:txbxContent>
+                </v:textbox>
+              </v:shape>
+            </w:pict>
+          </mc:Fallback>
+        </mc:AlternateContent>
+      </w:r>
+      <w:r>
+        <w:rPr>
+          <w:noProof/>
+        </w:rPr>
+        <mc:AlternateContent>
+          <mc:Choice Requires="wps">
+            <w:drawing>
+              <wp:anchor distT="0" distB="0" distL="114300" distR="114300" simplePos="0" relativeHeight="251701248" behindDoc="0" locked="0" layoutInCell="1" allowOverlap="1" wp14:anchorId="33C7136A" wp14:editId="1384F026">
+                <wp:simplePos x="0" y="0"/>
+                <wp:positionH relativeFrom="column">
+                  <wp:posOffset>5080</wp:posOffset>
+                </wp:positionH>
+                <wp:positionV relativeFrom="paragraph">
+                  <wp:posOffset>861371</wp:posOffset>
+                </wp:positionV>
+                <wp:extent cx="219710" cy="240030"/>
+                <wp:effectExtent l="0" t="0" r="0" b="1270"/>
+                <wp:wrapNone/>
+                <wp:docPr id="129780730" name="Rechteck 129780730"/>
+                <wp:cNvGraphicFramePr/>
+                <a:graphic xmlns:a="http://schemas.openxmlformats.org/drawingml/2006/main">
+                  <a:graphicData uri="http://schemas.microsoft.com/office/word/2010/wordprocessingShape">
+                    <wps:wsp>
+                      <wps:cNvSpPr/>
+                      <wps:spPr>
+                        <a:xfrm>
+                          <a:off x="0" y="0"/>
+                          <a:ext cx="219710" cy="240030"/>
+                        </a:xfrm>
+                        <a:prstGeom prst="rect">
+                          <a:avLst/>
+                        </a:prstGeom>
+                        <a:solidFill>
+                          <a:schemeClr val="bg1">
+                            <a:lumMod val="85000"/>
+                          </a:schemeClr>
+                        </a:solidFill>
+                        <a:ln>
+                          <a:noFill/>
+                        </a:ln>
+                      </wps:spPr>
+                      <wps:style>
+                        <a:lnRef idx="2">
+                          <a:schemeClr val="accent1">
+                            <a:shade val="50000"/>
+                          </a:schemeClr>
+                        </a:lnRef>
+                        <a:fillRef idx="1">
+                          <a:schemeClr val="accent1"/>
+                        </a:fillRef>
+                        <a:effectRef idx="0">
+                          <a:schemeClr val="accent1"/>
+                        </a:effectRef>
+                        <a:fontRef idx="minor">
+                          <a:schemeClr val="lt1"/>
+                        </a:fontRef>
+                      </wps:style>
+                      <wps:bodyPr rot="0" spcFirstLastPara="0" vertOverflow="overflow" horzOverflow="overflow" vert="horz" wrap="square" lIns="91440" tIns="45720" rIns="91440" bIns="45720" numCol="1" spcCol="0" rtlCol="0" fromWordArt="0" anchor="ctr" anchorCtr="0" forceAA="0" compatLnSpc="1">
+                        <a:prstTxWarp prst="textNoShape">
+                          <a:avLst/>
+                        </a:prstTxWarp>
+                        <a:noAutofit/>
+                      </wps:bodyPr>
+                    </wps:wsp>
+                  </a:graphicData>
+                </a:graphic>
+                <wp14:sizeRelH relativeFrom="margin">
+                  <wp14:pctWidth>0</wp14:pctWidth>
+                </wp14:sizeRelH>
+              </wp:anchor>
+            </w:drawing>
+          </mc:Choice>
+          <mc:Fallback>
+            <w:pict>
+              <v:rect w14:anchorId="50649D03" id="Rechteck 129780730" o:spid="_x0000_s1026" style="position:absolute;margin-left:.4pt;margin-top:67.8pt;width:17.3pt;height:18.9pt;z-index:251701248;visibility:visible;mso-wrap-style:square;mso-width-percent:0;mso-wrap-distance-left:9pt;mso-wrap-distance-top:0;mso-wrap-distance-right:9pt;mso-wrap-distance-bottom:0;mso-position-horizontal:absolute;mso-position-horizontal-relative:text;mso-position-vertical:absolute;mso-position-vertical-relative:text;mso-width-percent:0;mso-width-relative:margin;v-text-anchor:middle" o:gfxdata="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" fillcolor="#d8d8d8 [2732]" stroked="f" strokeweight="1pt"/>
+            </w:pict>
+          </mc:Fallback>
+        </mc:AlternateContent>
+      </w:r>
+      <w:r>
+        <w:rPr>
           <w:sz w:val="10"/>
           <w:szCs w:val="10"/>
         </w:rPr>
@@ -2146,6 +2328,370 @@
       </w:pPr>
       <w:r>
         <w:rPr>
+          <w:noProof/>
+          <w:sz w:val="10"/>
+          <w:szCs w:val="10"/>
+        </w:rPr>
+        <mc:AlternateContent>
+          <mc:Choice Requires="wps">
+            <w:drawing>
+              <wp:anchor distT="0" distB="0" distL="114300" distR="114300" simplePos="0" relativeHeight="251674624" behindDoc="0" locked="0" layoutInCell="1" allowOverlap="1" wp14:anchorId="3570D93D" wp14:editId="74E43069">
+                <wp:simplePos x="0" y="0"/>
+                <wp:positionH relativeFrom="column">
+                  <wp:posOffset>2551653</wp:posOffset>
+                </wp:positionH>
+                <wp:positionV relativeFrom="paragraph">
+                  <wp:posOffset>857023</wp:posOffset>
+                </wp:positionV>
+                <wp:extent cx="266700" cy="266700"/>
+                <wp:effectExtent l="0" t="0" r="0" b="0"/>
+                <wp:wrapNone/>
+                <wp:docPr id="1067544869" name="Textfeld 1067544869"/>
+                <wp:cNvGraphicFramePr/>
+                <a:graphic xmlns:a="http://schemas.openxmlformats.org/drawingml/2006/main">
+                  <a:graphicData uri="http://schemas.microsoft.com/office/word/2010/wordprocessingShape">
+                    <wps:wsp>
+                      <wps:cNvSpPr txBox="1"/>
+                      <wps:spPr>
+                        <a:xfrm>
+                          <a:off x="0" y="0"/>
+                          <a:ext cx="266700" cy="266700"/>
+                        </a:xfrm>
+                        <a:prstGeom prst="rect">
+                          <a:avLst/>
+                        </a:prstGeom>
+                        <a:noFill/>
+                        <a:ln w="6350">
+                          <a:noFill/>
+                        </a:ln>
+                      </wps:spPr>
+                      <wps:txbx>
+                        <w:txbxContent>
+                          <w:p>
+                            <w:pPr>
+                              <w:rPr>
+                                <w:b/>
+                                <w:bCs/>
+                              </w:rPr>
+                            </w:pPr>
+                            <w:r>
+                              <w:rPr>
+                                <w:b/>
+                                <w:bCs/>
+                              </w:rPr>
+                              <w:t>L</w:t>
+                            </w:r>
+                          </w:p>
+                        </w:txbxContent>
+                      </wps:txbx>
+                      <wps:bodyPr rot="0" spcFirstLastPara="0" vertOverflow="overflow" horzOverflow="overflow" vert="horz" wrap="square" lIns="91440" tIns="45720" rIns="91440" bIns="45720" numCol="1" spcCol="0" rtlCol="0" fromWordArt="0" anchor="t" anchorCtr="0" forceAA="0" compatLnSpc="1">
+                        <a:prstTxWarp prst="textNoShape">
+                          <a:avLst/>
+                        </a:prstTxWarp>
+                        <a:noAutofit/>
+                      </wps:bodyPr>
+                    </wps:wsp>
+                  </a:graphicData>
+                </a:graphic>
+                <wp14:sizeRelH relativeFrom="margin">
+                  <wp14:pctWidth>0</wp14:pctWidth>
+                </wp14:sizeRelH>
+                <wp14:sizeRelV relativeFrom="margin">
+                  <wp14:pctHeight>0</wp14:pctHeight>
+                </wp14:sizeRelV>
+              </wp:anchor>
+            </w:drawing>
+          </mc:Choice>
+          <mc:Fallback>
+            <w:pict>
+              <v:shape w14:anchorId="3570D93D" id="Textfeld 1067544869" o:spid="_x0000_s1036" type="#_x0000_t202" style="position:absolute;margin-left:200.9pt;margin-top:67.5pt;width:21pt;height:21pt;z-index:251674624;visibility:visible;mso-wrap-style:square;mso-width-percent:0;mso-height-percent:0;mso-wrap-distance-left:9pt;mso-wrap-distance-top:0;mso-wrap-distance-right:9pt;mso-wrap-distance-bottom:0;mso-position-horizontal:absolute;mso-position-horizontal-relative:text;mso-position-vertical:absolute;mso-position-vertical-relative:text;mso-width-percent:0;mso-height-percent:0;mso-width-relative:margin;mso-height-relative:margin;v-text-anchor:top" o:gfxdata="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" filled="f" stroked="f" strokeweight=".5pt">
+                <v:textbox>
+                  <w:txbxContent>
+                    <w:p>
+                      <w:pPr>
+                        <w:rPr>
+                          <w:b/>
+                          <w:bCs/>
+                        </w:rPr>
+                      </w:pPr>
+                      <w:r>
+                        <w:rPr>
+                          <w:b/>
+                          <w:bCs/>
+                        </w:rPr>
+                        <w:t>L</w:t>
+                      </w:r>
+                    </w:p>
+                  </w:txbxContent>
+                </v:textbox>
+              </v:shape>
+            </w:pict>
+          </mc:Fallback>
+        </mc:AlternateContent>
+      </w:r>
+      <w:r>
+        <w:rPr>
+          <w:noProof/>
+        </w:rPr>
+        <mc:AlternateContent>
+          <mc:Choice Requires="wps">
+            <w:drawing>
+              <wp:anchor distT="0" distB="0" distL="114300" distR="114300" simplePos="0" relativeHeight="251660288" behindDoc="0" locked="0" layoutInCell="1" allowOverlap="1" wp14:anchorId="4CDA1BA8" wp14:editId="073B0411">
+                <wp:simplePos x="0" y="0"/>
+                <wp:positionH relativeFrom="column">
+                  <wp:posOffset>2573979</wp:posOffset>
+                </wp:positionH>
+                <wp:positionV relativeFrom="paragraph">
+                  <wp:posOffset>880110</wp:posOffset>
+                </wp:positionV>
+                <wp:extent cx="219710" cy="240030"/>
+                <wp:effectExtent l="0" t="0" r="0" b="1270"/>
+                <wp:wrapNone/>
+                <wp:docPr id="11" name="Rechteck 11"/>
+                <wp:cNvGraphicFramePr/>
+                <a:graphic xmlns:a="http://schemas.openxmlformats.org/drawingml/2006/main">
+                  <a:graphicData uri="http://schemas.microsoft.com/office/word/2010/wordprocessingShape">
+                    <wps:wsp>
+                      <wps:cNvSpPr/>
+                      <wps:spPr>
+                        <a:xfrm>
+                          <a:off x="0" y="0"/>
+                          <a:ext cx="219710" cy="240030"/>
+                        </a:xfrm>
+                        <a:prstGeom prst="rect">
+                          <a:avLst/>
+                        </a:prstGeom>
+                        <a:solidFill>
+                          <a:schemeClr val="bg1">
+                            <a:lumMod val="85000"/>
+                          </a:schemeClr>
+                        </a:solidFill>
+                        <a:ln>
+                          <a:noFill/>
+                        </a:ln>
+                      </wps:spPr>
+                      <wps:style>
+                        <a:lnRef idx="2">
+                          <a:schemeClr val="accent1">
+                            <a:shade val="50000"/>
+                          </a:schemeClr>
+                        </a:lnRef>
+                        <a:fillRef idx="1">
+                          <a:schemeClr val="accent1"/>
+                        </a:fillRef>
+                        <a:effectRef idx="0">
+                          <a:schemeClr val="accent1"/>
+                        </a:effectRef>
+                        <a:fontRef idx="minor">
+                          <a:schemeClr val="lt1"/>
+                        </a:fontRef>
+                      </wps:style>
+                      <wps:bodyPr rot="0" spcFirstLastPara="0" vertOverflow="overflow" horzOverflow="overflow" vert="horz" wrap="square" lIns="91440" tIns="45720" rIns="91440" bIns="45720" numCol="1" spcCol="0" rtlCol="0" fromWordArt="0" anchor="ctr" anchorCtr="0" forceAA="0" compatLnSpc="1">
+                        <a:prstTxWarp prst="textNoShape">
+                          <a:avLst/>
+                        </a:prstTxWarp>
+                        <a:noAutofit/>
+                      </wps:bodyPr>
+                    </wps:wsp>
+                  </a:graphicData>
+                </a:graphic>
+                <wp14:sizeRelH relativeFrom="margin">
+                  <wp14:pctWidth>0</wp14:pctWidth>
+                </wp14:sizeRelH>
+              </wp:anchor>
+            </w:drawing>
+          </mc:Choice>
+          <mc:Fallback>
+            <w:pict>
+              <v:rect w14:anchorId="741744D8" id="Rechteck 11" o:spid="_x0000_s1026" style="position:absolute;margin-left:202.7pt;margin-top:69.3pt;width:17.3pt;height:18.9pt;z-index:251660288;visibility:visible;mso-wrap-style:square;mso-width-percent:0;mso-wrap-distance-left:9pt;mso-wrap-distance-top:0;mso-wrap-distance-right:9pt;mso-wrap-distance-bottom:0;mso-position-horizontal:absolute;mso-position-horizontal-relative:text;mso-position-vertical:absolute;mso-position-vertical-relative:text;mso-width-percent:0;mso-width-relative:margin;v-text-anchor:middle" o:gfxdata="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" fillcolor="#d8d8d8 [2732]" stroked="f" strokeweight="1pt"/>
+            </w:pict>
+          </mc:Fallback>
+        </mc:AlternateContent>
+      </w:r>
+      <w:r>
+        <w:rPr>
+          <w:noProof/>
+          <w:sz w:val="10"/>
+          <w:szCs w:val="10"/>
+        </w:rPr>
+        <mc:AlternateContent>
+          <mc:Choice Requires="wps">
+            <w:drawing>
+              <wp:anchor distT="0" distB="0" distL="114300" distR="114300" simplePos="0" relativeHeight="251711488" behindDoc="0" locked="0" layoutInCell="1" allowOverlap="1" wp14:anchorId="787D9414" wp14:editId="4AEACBD5">
+                <wp:simplePos x="0" y="0"/>
+                <wp:positionH relativeFrom="column">
+                  <wp:posOffset>-20009</wp:posOffset>
+                </wp:positionH>
+                <wp:positionV relativeFrom="paragraph">
+                  <wp:posOffset>850900</wp:posOffset>
+                </wp:positionV>
+                <wp:extent cx="266700" cy="266700"/>
+                <wp:effectExtent l="0" t="0" r="0" b="0"/>
+                <wp:wrapNone/>
+                <wp:docPr id="470268551" name="Textfeld 470268551"/>
+                <wp:cNvGraphicFramePr/>
+                <a:graphic xmlns:a="http://schemas.openxmlformats.org/drawingml/2006/main">
+                  <a:graphicData uri="http://schemas.microsoft.com/office/word/2010/wordprocessingShape">
+                    <wps:wsp>
+                      <wps:cNvSpPr txBox="1"/>
+                      <wps:spPr>
+                        <a:xfrm>
+                          <a:off x="0" y="0"/>
+                          <a:ext cx="266700" cy="266700"/>
+                        </a:xfrm>
+                        <a:prstGeom prst="rect">
+                          <a:avLst/>
+                        </a:prstGeom>
+                        <a:noFill/>
+                        <a:ln w="6350">
+                          <a:noFill/>
+                        </a:ln>
+                      </wps:spPr>
+                      <wps:txbx>
+                        <w:txbxContent>
+                          <w:p>
+                            <w:pPr>
+                              <w:rPr>
+                                <w:b/>
+                                <w:bCs/>
+                              </w:rPr>
+                            </w:pPr>
+                            <w:r>
+                              <w:rPr>
+                                <w:b/>
+                                <w:bCs/>
+                              </w:rPr>
+                              <w:t>K</w:t>
+                            </w:r>
+                          </w:p>
+                        </w:txbxContent>
+                      </wps:txbx>
+                      <wps:bodyPr rot="0" spcFirstLastPara="0" vertOverflow="overflow" horzOverflow="overflow" vert="horz" wrap="square" lIns="91440" tIns="45720" rIns="91440" bIns="45720" numCol="1" spcCol="0" rtlCol="0" fromWordArt="0" anchor="t" anchorCtr="0" forceAA="0" compatLnSpc="1">
+                        <a:prstTxWarp prst="textNoShape">
+                          <a:avLst/>
+                        </a:prstTxWarp>
+                        <a:noAutofit/>
+                      </wps:bodyPr>
+                    </wps:wsp>
+                  </a:graphicData>
+                </a:graphic>
+                <wp14:sizeRelH relativeFrom="margin">
+                  <wp14:pctWidth>0</wp14:pctWidth>
+                </wp14:sizeRelH>
+                <wp14:sizeRelV relativeFrom="margin">
+                  <wp14:pctHeight>0</wp14:pctHeight>
+                </wp14:sizeRelV>
+              </wp:anchor>
+            </w:drawing>
+          </mc:Choice>
+          <mc:Fallback>
+            <w:pict>
+              <v:shape w14:anchorId="787D9414" id="Textfeld 470268551" o:spid="_x0000_s1037" type="#_x0000_t202" style="position:absolute;margin-left:-1.6pt;margin-top:67pt;width:21pt;height:21pt;z-index:251711488;visibility:visible;mso-wrap-style:square;mso-width-percent:0;mso-height-percent:0;mso-wrap-distance-left:9pt;mso-wrap-distance-top:0;mso-wrap-distance-right:9pt;mso-wrap-distance-bottom:0;mso-position-horizontal:absolute;mso-position-horizontal-relative:text;mso-position-vertical:absolute;mso-position-vertical-relative:text;mso-width-percent:0;mso-height-percent:0;mso-width-relative:margin;mso-height-relative:margin;v-text-anchor:top" o:gfxdata="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" filled="f" stroked="f" strokeweight=".5pt">
+                <v:textbox>
+                  <w:txbxContent>
+                    <w:p>
+                      <w:pPr>
+                        <w:rPr>
+                          <w:b/>
+                          <w:bCs/>
+                        </w:rPr>
+                      </w:pPr>
+                      <w:r>
+                        <w:rPr>
+                          <w:b/>
+                          <w:bCs/>
+                        </w:rPr>
+                        <w:t>K</w:t>
+                      </w:r>
+                    </w:p>
+                  </w:txbxContent>
+                </v:textbox>
+              </v:shape>
+            </w:pict>
+          </mc:Fallback>
+        </mc:AlternateContent>
+      </w:r>
+      <w:r>
+        <w:rPr>
+          <w:noProof/>
+        </w:rPr>
+        <mc:AlternateContent>
+          <mc:Choice Requires="wps">
+            <w:drawing>
+              <wp:anchor distT="0" distB="0" distL="114300" distR="114300" simplePos="0" relativeHeight="251709440" behindDoc="0" locked="0" layoutInCell="1" allowOverlap="1" wp14:anchorId="6DE696F2" wp14:editId="6793BAA9">
+                <wp:simplePos x="0" y="0"/>
+                <wp:positionH relativeFrom="column">
+                  <wp:posOffset>5391</wp:posOffset>
+                </wp:positionH>
+                <wp:positionV relativeFrom="paragraph">
+                  <wp:posOffset>871220</wp:posOffset>
+                </wp:positionV>
+                <wp:extent cx="219710" cy="240030"/>
+                <wp:effectExtent l="0" t="0" r="0" b="1270"/>
+                <wp:wrapNone/>
+                <wp:docPr id="497153634" name="Rechteck 497153634"/>
+                <wp:cNvGraphicFramePr/>
+                <a:graphic xmlns:a="http://schemas.openxmlformats.org/drawingml/2006/main">
+                  <a:graphicData uri="http://schemas.microsoft.com/office/word/2010/wordprocessingShape">
+                    <wps:wsp>
+                      <wps:cNvSpPr/>
+                      <wps:spPr>
+                        <a:xfrm>
+                          <a:off x="0" y="0"/>
+                          <a:ext cx="219710" cy="240030"/>
+                        </a:xfrm>
+                        <a:prstGeom prst="rect">
+                          <a:avLst/>
+                        </a:prstGeom>
+                        <a:solidFill>
+                          <a:schemeClr val="bg1">
+                            <a:lumMod val="85000"/>
+                          </a:schemeClr>
+                        </a:solidFill>
+                        <a:ln>
+                          <a:noFill/>
+                        </a:ln>
+                      </wps:spPr>
+                      <wps:style>
+                        <a:lnRef idx="2">
+                          <a:schemeClr val="accent1">
+                            <a:shade val="50000"/>
+                          </a:schemeClr>
+                        </a:lnRef>
+                        <a:fillRef idx="1">
+                          <a:schemeClr val="accent1"/>
+                        </a:fillRef>
+                        <a:effectRef idx="0">
+                          <a:schemeClr val="accent1"/>
+                        </a:effectRef>
+                        <a:fontRef idx="minor">
+                          <a:schemeClr val="lt1"/>
+                        </a:fontRef>
+                      </wps:style>
+                      <wps:bodyPr rot="0" spcFirstLastPara="0" vertOverflow="overflow" horzOverflow="overflow" vert="horz" wrap="square" lIns="91440" tIns="45720" rIns="91440" bIns="45720" numCol="1" spcCol="0" rtlCol="0" fromWordArt="0" anchor="ctr" anchorCtr="0" forceAA="0" compatLnSpc="1">
+                        <a:prstTxWarp prst="textNoShape">
+                          <a:avLst/>
+                        </a:prstTxWarp>
+                        <a:noAutofit/>
+                      </wps:bodyPr>
+                    </wps:wsp>
+                  </a:graphicData>
+                </a:graphic>
+                <wp14:sizeRelH relativeFrom="margin">
+                  <wp14:pctWidth>0</wp14:pctWidth>
+                </wp14:sizeRelH>
+              </wp:anchor>
+            </w:drawing>
+          </mc:Choice>
+          <mc:Fallback>
+            <w:pict>
+              <v:rect w14:anchorId="0EA6CAFA" id="Rechteck 497153634" o:spid="_x0000_s1026" style="position:absolute;margin-left:.4pt;margin-top:68.6pt;width:17.3pt;height:18.9pt;z-index:251709440;visibility:visible;mso-wrap-style:square;mso-width-percent:0;mso-wrap-distance-left:9pt;mso-wrap-distance-top:0;mso-wrap-distance-right:9pt;mso-wrap-distance-bottom:0;mso-position-horizontal:absolute;mso-position-horizontal-relative:text;mso-position-vertical:absolute;mso-position-vertical-relative:text;mso-width-percent:0;mso-width-relative:margin;v-text-anchor:middle" o:gfxdata="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" fillcolor="#d8d8d8 [2732]" stroked="f" strokeweight="1pt"/>
+            </w:pict>
+          </mc:Fallback>
+        </mc:AlternateContent>
+      </w:r>
+      <w:r>
+        <w:rPr>
           <w:sz w:val="10"/>
           <w:szCs w:val="10"/>
         </w:rPr>
@@ -2233,6 +2779,22 @@
           </wp:inline>
         </w:drawing>
       </w:r>
+    </w:p>
+    <w:p>
+      <w:pPr>
+        <w:rPr>
+          <w:sz w:val="10"/>
+          <w:szCs w:val="10"/>
+        </w:rPr>
+      </w:pPr>
+    </w:p>
+    <w:p>
+      <w:pPr>
+        <w:rPr>
+          <w:sz w:val="10"/>
+          <w:szCs w:val="10"/>
+        </w:rPr>
+      </w:pPr>
     </w:p>
     <w:p>
       <w:pPr>

</xml_diff>

<commit_message>
Tune figures for manuscript (#53)
</commit_message>
<xml_diff>
--- a/figures/figures_eScience.docx
+++ b/figures/figures_eScience.docx
@@ -301,7 +301,7 @@
           </mc:Choice>
           <mc:Fallback>
             <w:pict>
-              <v:rect w14:anchorId="63CC48BB" id="Rechteck 13" o:spid="_x0000_s1026" style="position:absolute;margin-left:203.6pt;margin-top:65.25pt;width:17.3pt;height:18.9pt;z-index:251663360;visibility:visible;mso-wrap-style:square;mso-width-percent:0;mso-height-percent:0;mso-wrap-distance-left:9pt;mso-wrap-distance-top:0;mso-wrap-distance-right:9pt;mso-wrap-distance-bottom:0;mso-position-horizontal:absolute;mso-position-horizontal-relative:text;mso-position-vertical:absolute;mso-position-vertical-relative:text;mso-width-percent:0;mso-height-percent:0;mso-width-relative:margin;mso-height-relative:margin;v-text-anchor:middle" o:gfxdata="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" fillcolor="#d8d8d8 [2732]" stroked="f" strokeweight="1pt"/>
+              <v:rect w14:anchorId="58AD43F7" id="Rechteck 13" o:spid="_x0000_s1026" style="position:absolute;margin-left:203.6pt;margin-top:65.25pt;width:17.3pt;height:18.9pt;z-index:251663360;visibility:visible;mso-wrap-style:square;mso-width-percent:0;mso-height-percent:0;mso-wrap-distance-left:9pt;mso-wrap-distance-top:0;mso-wrap-distance-right:9pt;mso-wrap-distance-bottom:0;mso-position-horizontal:absolute;mso-position-horizontal-relative:text;mso-position-vertical:absolute;mso-position-vertical-relative:text;mso-width-percent:0;mso-height-percent:0;mso-width-relative:margin;mso-height-relative:margin;v-text-anchor:middle" o:gfxdata="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" fillcolor="#d8d8d8 [2732]" stroked="f" strokeweight="1pt"/>
             </w:pict>
           </mc:Fallback>
         </mc:AlternateContent>
@@ -380,7 +380,7 @@
           </mc:Choice>
           <mc:Fallback>
             <w:pict>
-              <v:rect w14:anchorId="145FF94E" id="Rechteck 1595280213" o:spid="_x0000_s1026" style="position:absolute;margin-left:1.55pt;margin-top:65.5pt;width:17.3pt;height:18.9pt;z-index:251671552;visibility:visible;mso-wrap-style:square;mso-width-percent:0;mso-wrap-distance-left:9pt;mso-wrap-distance-top:0;mso-wrap-distance-right:9pt;mso-wrap-distance-bottom:0;mso-position-horizontal:absolute;mso-position-horizontal-relative:text;mso-position-vertical:absolute;mso-position-vertical-relative:text;mso-width-percent:0;mso-width-relative:margin;v-text-anchor:middle" o:gfxdata="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" fillcolor="#d8d8d8 [2732]" stroked="f" strokeweight="1pt"/>
+              <v:rect w14:anchorId="55A7BC43" id="Rechteck 1595280213" o:spid="_x0000_s1026" style="position:absolute;margin-left:1.55pt;margin-top:65.5pt;width:17.3pt;height:18.9pt;z-index:251671552;visibility:visible;mso-wrap-style:square;mso-width-percent:0;mso-wrap-distance-left:9pt;mso-wrap-distance-top:0;mso-wrap-distance-right:9pt;mso-wrap-distance-bottom:0;mso-position-horizontal:absolute;mso-position-horizontal-relative:text;mso-position-vertical:absolute;mso-position-vertical-relative:text;mso-width-percent:0;mso-width-relative:margin;v-text-anchor:middle" o:gfxdata="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" fillcolor="#d8d8d8 [2732]" stroked="f" strokeweight="1pt"/>
             </w:pict>
           </mc:Fallback>
         </mc:AlternateContent>
@@ -667,7 +667,7 @@
           </mc:Choice>
           <mc:Fallback>
             <w:pict>
-              <v:rect w14:anchorId="33E7E70F" id="Rechteck 1617241400" o:spid="_x0000_s1026" style="position:absolute;margin-left:202.2pt;margin-top:64.4pt;width:17.3pt;height:18.9pt;z-index:251680768;visibility:visible;mso-wrap-style:square;mso-width-percent:0;mso-wrap-distance-left:9pt;mso-wrap-distance-top:0;mso-wrap-distance-right:9pt;mso-wrap-distance-bottom:0;mso-position-horizontal:absolute;mso-position-horizontal-relative:text;mso-position-vertical:absolute;mso-position-vertical-relative:text;mso-width-percent:0;mso-width-relative:margin;v-text-anchor:middle" o:gfxdata="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" fillcolor="#d8d8d8 [2732]" stroked="f" strokeweight="1pt"/>
+              <v:rect w14:anchorId="1C310184" id="Rechteck 1617241400" o:spid="_x0000_s1026" style="position:absolute;margin-left:202.2pt;margin-top:64.4pt;width:17.3pt;height:18.9pt;z-index:251680768;visibility:visible;mso-wrap-style:square;mso-width-percent:0;mso-wrap-distance-left:9pt;mso-wrap-distance-top:0;mso-wrap-distance-right:9pt;mso-wrap-distance-bottom:0;mso-position-horizontal:absolute;mso-position-horizontal-relative:text;mso-position-vertical:absolute;mso-position-vertical-relative:text;mso-width-percent:0;mso-width-relative:margin;v-text-anchor:middle" o:gfxdata="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" fillcolor="#d8d8d8 [2732]" stroked="f" strokeweight="1pt"/>
             </w:pict>
           </mc:Fallback>
         </mc:AlternateContent>
@@ -849,7 +849,7 @@
           </mc:Choice>
           <mc:Fallback>
             <w:pict>
-              <v:rect w14:anchorId="17FFD20C" id="Rechteck 869059903" o:spid="_x0000_s1026" style="position:absolute;margin-left:.65pt;margin-top:65.35pt;width:17.3pt;height:18.9pt;z-index:251676672;visibility:visible;mso-wrap-style:square;mso-width-percent:0;mso-wrap-distance-left:9pt;mso-wrap-distance-top:0;mso-wrap-distance-right:9pt;mso-wrap-distance-bottom:0;mso-position-horizontal:absolute;mso-position-horizontal-relative:text;mso-position-vertical:absolute;mso-position-vertical-relative:text;mso-width-percent:0;mso-width-relative:margin;v-text-anchor:middle" o:gfxdata="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" fillcolor="#d8d8d8 [2732]" stroked="f" strokeweight="1pt"/>
+              <v:rect w14:anchorId="67387342" id="Rechteck 869059903" o:spid="_x0000_s1026" style="position:absolute;margin-left:.65pt;margin-top:65.35pt;width:17.3pt;height:18.9pt;z-index:251676672;visibility:visible;mso-wrap-style:square;mso-width-percent:0;mso-wrap-distance-left:9pt;mso-wrap-distance-top:0;mso-wrap-distance-right:9pt;mso-wrap-distance-bottom:0;mso-position-horizontal:absolute;mso-position-horizontal-relative:text;mso-position-vertical:absolute;mso-position-vertical-relative:text;mso-width-percent:0;mso-width-relative:margin;v-text-anchor:middle" o:gfxdata="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" fillcolor="#d8d8d8 [2732]" stroked="f" strokeweight="1pt"/>
             </w:pict>
           </mc:Fallback>
         </mc:AlternateContent>
@@ -960,7 +960,7 @@
         <mc:AlternateContent>
           <mc:Choice Requires="wps">
             <w:drawing>
-              <wp:anchor distT="0" distB="0" distL="114300" distR="114300" simplePos="0" relativeHeight="251691008" behindDoc="0" locked="0" layoutInCell="1" allowOverlap="1" wp14:anchorId="5A1C7106" wp14:editId="008B1280">
+              <wp:anchor distT="0" distB="0" distL="114300" distR="114300" simplePos="0" relativeHeight="251691008" behindDoc="0" locked="0" layoutInCell="1" allowOverlap="1" wp14:anchorId="5A1C7106" wp14:editId="238392E9">
                 <wp:simplePos x="0" y="0"/>
                 <wp:positionH relativeFrom="column">
                   <wp:posOffset>2547944</wp:posOffset>
@@ -1061,7 +1061,7 @@
         <mc:AlternateContent>
           <mc:Choice Requires="wps">
             <w:drawing>
-              <wp:anchor distT="0" distB="0" distL="114300" distR="114300" simplePos="0" relativeHeight="251688960" behindDoc="0" locked="0" layoutInCell="1" allowOverlap="1" wp14:anchorId="2535CA39" wp14:editId="382705CD">
+              <wp:anchor distT="0" distB="0" distL="114300" distR="114300" simplePos="0" relativeHeight="251688960" behindDoc="0" locked="0" layoutInCell="1" allowOverlap="1" wp14:anchorId="2535CA39" wp14:editId="21457313">
                 <wp:simplePos x="0" y="0"/>
                 <wp:positionH relativeFrom="column">
                   <wp:posOffset>2568251</wp:posOffset>
@@ -1128,7 +1128,7 @@
           </mc:Choice>
           <mc:Fallback>
             <w:pict>
-              <v:rect w14:anchorId="70875510" id="Rechteck 1016984554" o:spid="_x0000_s1026" style="position:absolute;margin-left:202.2pt;margin-top:66.7pt;width:17.3pt;height:18.9pt;z-index:251688960;visibility:visible;mso-wrap-style:square;mso-width-percent:0;mso-wrap-distance-left:9pt;mso-wrap-distance-top:0;mso-wrap-distance-right:9pt;mso-wrap-distance-bottom:0;mso-position-horizontal:absolute;mso-position-horizontal-relative:text;mso-position-vertical:absolute;mso-position-vertical-relative:text;mso-width-percent:0;mso-width-relative:margin;v-text-anchor:middle" o:gfxdata="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" fillcolor="#d8d8d8 [2732]" stroked="f" strokeweight="1pt"/>
+              <v:rect w14:anchorId="3663B857" id="Rechteck 1016984554" o:spid="_x0000_s1026" style="position:absolute;margin-left:202.2pt;margin-top:66.7pt;width:17.3pt;height:18.9pt;z-index:251688960;visibility:visible;mso-wrap-style:square;mso-width-percent:0;mso-wrap-distance-left:9pt;mso-wrap-distance-top:0;mso-wrap-distance-right:9pt;mso-wrap-distance-bottom:0;mso-position-horizontal:absolute;mso-position-horizontal-relative:text;mso-position-vertical:absolute;mso-position-vertical-relative:text;mso-width-percent:0;mso-width-relative:margin;v-text-anchor:middle" o:gfxdata="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" fillcolor="#d8d8d8 [2732]" stroked="f" strokeweight="1pt"/>
             </w:pict>
           </mc:Fallback>
         </mc:AlternateContent>
@@ -1142,18 +1142,18 @@
         <mc:AlternateContent>
           <mc:Choice Requires="wps">
             <w:drawing>
-              <wp:anchor distT="0" distB="0" distL="114300" distR="114300" simplePos="0" relativeHeight="251674624" behindDoc="0" locked="0" layoutInCell="1" allowOverlap="1" wp14:anchorId="3570D93D" wp14:editId="4339ED7F">
+              <wp:anchor distT="0" distB="0" distL="114300" distR="114300" simplePos="0" relativeHeight="251686912" behindDoc="0" locked="0" layoutInCell="1" allowOverlap="1" wp14:anchorId="1BA1E13D" wp14:editId="7811DD7C">
                 <wp:simplePos x="0" y="0"/>
                 <wp:positionH relativeFrom="column">
-                  <wp:posOffset>6103412</wp:posOffset>
+                  <wp:posOffset>-12389</wp:posOffset>
                 </wp:positionH>
                 <wp:positionV relativeFrom="paragraph">
-                  <wp:posOffset>1114518</wp:posOffset>
+                  <wp:posOffset>833755</wp:posOffset>
                 </wp:positionV>
                 <wp:extent cx="266700" cy="266700"/>
                 <wp:effectExtent l="0" t="0" r="0" b="0"/>
                 <wp:wrapNone/>
-                <wp:docPr id="1067544869" name="Textfeld 1067544869"/>
+                <wp:docPr id="359383190" name="Textfeld 359383190"/>
                 <wp:cNvGraphicFramePr/>
                 <a:graphic xmlns:a="http://schemas.openxmlformats.org/drawingml/2006/main">
                   <a:graphicData uri="http://schemas.microsoft.com/office/word/2010/wordprocessingShape">
@@ -1186,7 +1186,7 @@
                                 <w:b/>
                                 <w:bCs/>
                               </w:rPr>
-                              <w:t>A</w:t>
+                              <w:t>E</w:t>
                             </w:r>
                           </w:p>
                         </w:txbxContent>
@@ -1211,7 +1211,7 @@
           </mc:Choice>
           <mc:Fallback>
             <w:pict>
-              <v:shape w14:anchorId="3570D93D" id="Textfeld 1067544869" o:spid="_x0000_s1031" type="#_x0000_t202" style="position:absolute;margin-left:480.6pt;margin-top:87.75pt;width:21pt;height:21pt;z-index:251674624;visibility:visible;mso-wrap-style:square;mso-width-percent:0;mso-height-percent:0;mso-wrap-distance-left:9pt;mso-wrap-distance-top:0;mso-wrap-distance-right:9pt;mso-wrap-distance-bottom:0;mso-position-horizontal:absolute;mso-position-horizontal-relative:text;mso-position-vertical:absolute;mso-position-vertical-relative:text;mso-width-percent:0;mso-height-percent:0;mso-width-relative:margin;mso-height-relative:margin;v-text-anchor:top" o:gfxdata="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" filled="f" stroked="f" strokeweight=".5pt">
+              <v:shape w14:anchorId="1BA1E13D" id="Textfeld 359383190" o:spid="_x0000_s1031" type="#_x0000_t202" style="position:absolute;margin-left:-1pt;margin-top:65.65pt;width:21pt;height:21pt;z-index:251686912;visibility:visible;mso-wrap-style:square;mso-width-percent:0;mso-height-percent:0;mso-wrap-distance-left:9pt;mso-wrap-distance-top:0;mso-wrap-distance-right:9pt;mso-wrap-distance-bottom:0;mso-position-horizontal:absolute;mso-position-horizontal-relative:text;mso-position-vertical:absolute;mso-position-vertical-relative:text;mso-width-percent:0;mso-height-percent:0;mso-width-relative:margin;mso-height-relative:margin;v-text-anchor:top" o:gfxdata="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" filled="f" stroked="f" strokeweight=".5pt">
                 <v:textbox>
                   <w:txbxContent>
                     <w:p>
@@ -1226,7 +1226,7 @@
                           <w:b/>
                           <w:bCs/>
                         </w:rPr>
-                        <w:t>A</w:t>
+                        <w:t>E</w:t>
                       </w:r>
                     </w:p>
                   </w:txbxContent>
@@ -1243,18 +1243,18 @@
         <mc:AlternateContent>
           <mc:Choice Requires="wps">
             <w:drawing>
-              <wp:anchor distT="0" distB="0" distL="114300" distR="114300" simplePos="0" relativeHeight="251660288" behindDoc="0" locked="0" layoutInCell="1" allowOverlap="1" wp14:anchorId="4CDA1BA8" wp14:editId="014F46DE">
+              <wp:anchor distT="0" distB="0" distL="114300" distR="114300" simplePos="0" relativeHeight="251684864" behindDoc="0" locked="0" layoutInCell="1" allowOverlap="1" wp14:anchorId="0DE5A089" wp14:editId="42465B8C">
                 <wp:simplePos x="0" y="0"/>
                 <wp:positionH relativeFrom="column">
-                  <wp:posOffset>6099620</wp:posOffset>
+                  <wp:posOffset>5715</wp:posOffset>
                 </wp:positionH>
                 <wp:positionV relativeFrom="paragraph">
-                  <wp:posOffset>557053</wp:posOffset>
+                  <wp:posOffset>853751</wp:posOffset>
                 </wp:positionV>
                 <wp:extent cx="219710" cy="240030"/>
                 <wp:effectExtent l="0" t="0" r="0" b="1270"/>
                 <wp:wrapNone/>
-                <wp:docPr id="11" name="Rechteck 11"/>
+                <wp:docPr id="1844044958" name="Rechteck 1844044958"/>
                 <wp:cNvGraphicFramePr/>
                 <a:graphic xmlns:a="http://schemas.openxmlformats.org/drawingml/2006/main">
                   <a:graphicData uri="http://schemas.microsoft.com/office/word/2010/wordprocessingShape">
@@ -1310,189 +1310,7 @@
           </mc:Choice>
           <mc:Fallback>
             <w:pict>
-              <v:rect w14:anchorId="52BE6A40" id="Rechteck 11" o:spid="_x0000_s1026" style="position:absolute;margin-left:480.3pt;margin-top:43.85pt;width:17.3pt;height:18.9pt;z-index:251660288;visibility:visible;mso-wrap-style:square;mso-width-percent:0;mso-wrap-distance-left:9pt;mso-wrap-distance-top:0;mso-wrap-distance-right:9pt;mso-wrap-distance-bottom:0;mso-position-horizontal:absolute;mso-position-horizontal-relative:text;mso-position-vertical:absolute;mso-position-vertical-relative:text;mso-width-percent:0;mso-width-relative:margin;v-text-anchor:middle" o:gfxdata="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" fillcolor="#d8d8d8 [2732]" stroked="f" strokeweight="1pt"/>
-            </w:pict>
-          </mc:Fallback>
-        </mc:AlternateContent>
-      </w:r>
-      <w:r>
-        <w:rPr>
-          <w:noProof/>
-          <w:sz w:val="10"/>
-          <w:szCs w:val="10"/>
-        </w:rPr>
-        <mc:AlternateContent>
-          <mc:Choice Requires="wps">
-            <w:drawing>
-              <wp:anchor distT="0" distB="0" distL="114300" distR="114300" simplePos="0" relativeHeight="251686912" behindDoc="0" locked="0" layoutInCell="1" allowOverlap="1" wp14:anchorId="1BA1E13D" wp14:editId="7811DD7C">
-                <wp:simplePos x="0" y="0"/>
-                <wp:positionH relativeFrom="column">
-                  <wp:posOffset>-12389</wp:posOffset>
-                </wp:positionH>
-                <wp:positionV relativeFrom="paragraph">
-                  <wp:posOffset>833755</wp:posOffset>
-                </wp:positionV>
-                <wp:extent cx="266700" cy="266700"/>
-                <wp:effectExtent l="0" t="0" r="0" b="0"/>
-                <wp:wrapNone/>
-                <wp:docPr id="359383190" name="Textfeld 359383190"/>
-                <wp:cNvGraphicFramePr/>
-                <a:graphic xmlns:a="http://schemas.openxmlformats.org/drawingml/2006/main">
-                  <a:graphicData uri="http://schemas.microsoft.com/office/word/2010/wordprocessingShape">
-                    <wps:wsp>
-                      <wps:cNvSpPr txBox="1"/>
-                      <wps:spPr>
-                        <a:xfrm>
-                          <a:off x="0" y="0"/>
-                          <a:ext cx="266700" cy="266700"/>
-                        </a:xfrm>
-                        <a:prstGeom prst="rect">
-                          <a:avLst/>
-                        </a:prstGeom>
-                        <a:noFill/>
-                        <a:ln w="6350">
-                          <a:noFill/>
-                        </a:ln>
-                      </wps:spPr>
-                      <wps:txbx>
-                        <w:txbxContent>
-                          <w:p>
-                            <w:pPr>
-                              <w:rPr>
-                                <w:b/>
-                                <w:bCs/>
-                              </w:rPr>
-                            </w:pPr>
-                            <w:r>
-                              <w:rPr>
-                                <w:b/>
-                                <w:bCs/>
-                              </w:rPr>
-                              <w:t>E</w:t>
-                            </w:r>
-                          </w:p>
-                        </w:txbxContent>
-                      </wps:txbx>
-                      <wps:bodyPr rot="0" spcFirstLastPara="0" vertOverflow="overflow" horzOverflow="overflow" vert="horz" wrap="square" lIns="91440" tIns="45720" rIns="91440" bIns="45720" numCol="1" spcCol="0" rtlCol="0" fromWordArt="0" anchor="t" anchorCtr="0" forceAA="0" compatLnSpc="1">
-                        <a:prstTxWarp prst="textNoShape">
-                          <a:avLst/>
-                        </a:prstTxWarp>
-                        <a:noAutofit/>
-                      </wps:bodyPr>
-                    </wps:wsp>
-                  </a:graphicData>
-                </a:graphic>
-                <wp14:sizeRelH relativeFrom="margin">
-                  <wp14:pctWidth>0</wp14:pctWidth>
-                </wp14:sizeRelH>
-                <wp14:sizeRelV relativeFrom="margin">
-                  <wp14:pctHeight>0</wp14:pctHeight>
-                </wp14:sizeRelV>
-              </wp:anchor>
-            </w:drawing>
-          </mc:Choice>
-          <mc:Fallback>
-            <w:pict>
-              <v:shape w14:anchorId="1BA1E13D" id="Textfeld 359383190" o:spid="_x0000_s1032" type="#_x0000_t202" style="position:absolute;margin-left:-1pt;margin-top:65.65pt;width:21pt;height:21pt;z-index:251686912;visibility:visible;mso-wrap-style:square;mso-width-percent:0;mso-height-percent:0;mso-wrap-distance-left:9pt;mso-wrap-distance-top:0;mso-wrap-distance-right:9pt;mso-wrap-distance-bottom:0;mso-position-horizontal:absolute;mso-position-horizontal-relative:text;mso-position-vertical:absolute;mso-position-vertical-relative:text;mso-width-percent:0;mso-height-percent:0;mso-width-relative:margin;mso-height-relative:margin;v-text-anchor:top" o:gfxdata="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" filled="f" stroked="f" strokeweight=".5pt">
-                <v:textbox>
-                  <w:txbxContent>
-                    <w:p>
-                      <w:pPr>
-                        <w:rPr>
-                          <w:b/>
-                          <w:bCs/>
-                        </w:rPr>
-                      </w:pPr>
-                      <w:r>
-                        <w:rPr>
-                          <w:b/>
-                          <w:bCs/>
-                        </w:rPr>
-                        <w:t>E</w:t>
-                      </w:r>
-                    </w:p>
-                  </w:txbxContent>
-                </v:textbox>
-              </v:shape>
-            </w:pict>
-          </mc:Fallback>
-        </mc:AlternateContent>
-      </w:r>
-      <w:r>
-        <w:rPr>
-          <w:noProof/>
-        </w:rPr>
-        <mc:AlternateContent>
-          <mc:Choice Requires="wps">
-            <w:drawing>
-              <wp:anchor distT="0" distB="0" distL="114300" distR="114300" simplePos="0" relativeHeight="251684864" behindDoc="0" locked="0" layoutInCell="1" allowOverlap="1" wp14:anchorId="0DE5A089" wp14:editId="42465B8C">
-                <wp:simplePos x="0" y="0"/>
-                <wp:positionH relativeFrom="column">
-                  <wp:posOffset>5715</wp:posOffset>
-                </wp:positionH>
-                <wp:positionV relativeFrom="paragraph">
-                  <wp:posOffset>853751</wp:posOffset>
-                </wp:positionV>
-                <wp:extent cx="219710" cy="240030"/>
-                <wp:effectExtent l="0" t="0" r="0" b="1270"/>
-                <wp:wrapNone/>
-                <wp:docPr id="1844044958" name="Rechteck 1844044958"/>
-                <wp:cNvGraphicFramePr/>
-                <a:graphic xmlns:a="http://schemas.openxmlformats.org/drawingml/2006/main">
-                  <a:graphicData uri="http://schemas.microsoft.com/office/word/2010/wordprocessingShape">
-                    <wps:wsp>
-                      <wps:cNvSpPr/>
-                      <wps:spPr>
-                        <a:xfrm>
-                          <a:off x="0" y="0"/>
-                          <a:ext cx="219710" cy="240030"/>
-                        </a:xfrm>
-                        <a:prstGeom prst="rect">
-                          <a:avLst/>
-                        </a:prstGeom>
-                        <a:solidFill>
-                          <a:schemeClr val="bg1">
-                            <a:lumMod val="85000"/>
-                          </a:schemeClr>
-                        </a:solidFill>
-                        <a:ln>
-                          <a:noFill/>
-                        </a:ln>
-                      </wps:spPr>
-                      <wps:style>
-                        <a:lnRef idx="2">
-                          <a:schemeClr val="accent1">
-                            <a:shade val="50000"/>
-                          </a:schemeClr>
-                        </a:lnRef>
-                        <a:fillRef idx="1">
-                          <a:schemeClr val="accent1"/>
-                        </a:fillRef>
-                        <a:effectRef idx="0">
-                          <a:schemeClr val="accent1"/>
-                        </a:effectRef>
-                        <a:fontRef idx="minor">
-                          <a:schemeClr val="lt1"/>
-                        </a:fontRef>
-                      </wps:style>
-                      <wps:bodyPr rot="0" spcFirstLastPara="0" vertOverflow="overflow" horzOverflow="overflow" vert="horz" wrap="square" lIns="91440" tIns="45720" rIns="91440" bIns="45720" numCol="1" spcCol="0" rtlCol="0" fromWordArt="0" anchor="ctr" anchorCtr="0" forceAA="0" compatLnSpc="1">
-                        <a:prstTxWarp prst="textNoShape">
-                          <a:avLst/>
-                        </a:prstTxWarp>
-                        <a:noAutofit/>
-                      </wps:bodyPr>
-                    </wps:wsp>
-                  </a:graphicData>
-                </a:graphic>
-                <wp14:sizeRelH relativeFrom="margin">
-                  <wp14:pctWidth>0</wp14:pctWidth>
-                </wp14:sizeRelH>
-              </wp:anchor>
-            </w:drawing>
-          </mc:Choice>
-          <mc:Fallback>
-            <w:pict>
-              <v:rect w14:anchorId="0BE8674B" id="Rechteck 1844044958" o:spid="_x0000_s1026" style="position:absolute;margin-left:.45pt;margin-top:67.2pt;width:17.3pt;height:18.9pt;z-index:251684864;visibility:visible;mso-wrap-style:square;mso-width-percent:0;mso-wrap-distance-left:9pt;mso-wrap-distance-top:0;mso-wrap-distance-right:9pt;mso-wrap-distance-bottom:0;mso-position-horizontal:absolute;mso-position-horizontal-relative:text;mso-position-vertical:absolute;mso-position-vertical-relative:text;mso-width-percent:0;mso-width-relative:margin;v-text-anchor:middle" o:gfxdata="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" fillcolor="#d8d8d8 [2732]" stroked="f" strokeweight="1pt"/>
+              <v:rect w14:anchorId="6531B277" id="Rechteck 1844044958" o:spid="_x0000_s1026" style="position:absolute;margin-left:.45pt;margin-top:67.2pt;width:17.3pt;height:18.9pt;z-index:251684864;visibility:visible;mso-wrap-style:square;mso-width-percent:0;mso-wrap-distance-left:9pt;mso-wrap-distance-top:0;mso-wrap-distance-right:9pt;mso-wrap-distance-bottom:0;mso-position-horizontal:absolute;mso-position-horizontal-relative:text;mso-position-vertical:absolute;mso-position-vertical-relative:text;mso-width-percent:0;mso-width-relative:margin;v-text-anchor:middle" o:gfxdata="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" fillcolor="#d8d8d8 [2732]" stroked="f" strokeweight="1pt"/>
             </w:pict>
           </mc:Fallback>
         </mc:AlternateContent>
@@ -1603,7 +1421,7 @@
         <mc:AlternateContent>
           <mc:Choice Requires="wps">
             <w:drawing>
-              <wp:anchor distT="0" distB="0" distL="114300" distR="114300" simplePos="0" relativeHeight="251699200" behindDoc="0" locked="0" layoutInCell="1" allowOverlap="1" wp14:anchorId="160C7252" wp14:editId="1CFABFFC">
+              <wp:anchor distT="0" distB="0" distL="114300" distR="114300" simplePos="0" relativeHeight="251699200" behindDoc="0" locked="0" layoutInCell="1" allowOverlap="1" wp14:anchorId="160C7252" wp14:editId="091106F8">
                 <wp:simplePos x="0" y="0"/>
                 <wp:positionH relativeFrom="column">
                   <wp:posOffset>2535541</wp:posOffset>
@@ -1672,7 +1490,7 @@
           </mc:Choice>
           <mc:Fallback>
             <w:pict>
-              <v:shape w14:anchorId="160C7252" id="Textfeld 2097616350" o:spid="_x0000_s1033" type="#_x0000_t202" style="position:absolute;margin-left:199.65pt;margin-top:64.95pt;width:21pt;height:21pt;z-index:251699200;visibility:visible;mso-wrap-style:square;mso-width-percent:0;mso-height-percent:0;mso-wrap-distance-left:9pt;mso-wrap-distance-top:0;mso-wrap-distance-right:9pt;mso-wrap-distance-bottom:0;mso-position-horizontal:absolute;mso-position-horizontal-relative:text;mso-position-vertical:absolute;mso-position-vertical-relative:text;mso-width-percent:0;mso-height-percent:0;mso-width-relative:margin;mso-height-relative:margin;v-text-anchor:top" o:gfxdata="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" filled="f" stroked="f" strokeweight=".5pt">
+              <v:shape w14:anchorId="160C7252" id="Textfeld 2097616350" o:spid="_x0000_s1032" type="#_x0000_t202" style="position:absolute;margin-left:199.65pt;margin-top:64.95pt;width:21pt;height:21pt;z-index:251699200;visibility:visible;mso-wrap-style:square;mso-width-percent:0;mso-height-percent:0;mso-wrap-distance-left:9pt;mso-wrap-distance-top:0;mso-wrap-distance-right:9pt;mso-wrap-distance-bottom:0;mso-position-horizontal:absolute;mso-position-horizontal-relative:text;mso-position-vertical:absolute;mso-position-vertical-relative:text;mso-width-percent:0;mso-height-percent:0;mso-width-relative:margin;mso-height-relative:margin;v-text-anchor:top" o:gfxdata="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" filled="f" stroked="f" strokeweight=".5pt">
                 <v:textbox>
                   <w:txbxContent>
                     <w:p>
@@ -1771,7 +1589,7 @@
           </mc:Choice>
           <mc:Fallback>
             <w:pict>
-              <v:rect w14:anchorId="72823812" id="Rechteck 597133778" o:spid="_x0000_s1026" style="position:absolute;margin-left:202.2pt;margin-top:66.5pt;width:17.3pt;height:18.9pt;z-index:251697152;visibility:visible;mso-wrap-style:square;mso-width-percent:0;mso-wrap-distance-left:9pt;mso-wrap-distance-top:0;mso-wrap-distance-right:9pt;mso-wrap-distance-bottom:0;mso-position-horizontal:absolute;mso-position-horizontal-relative:text;mso-position-vertical:absolute;mso-position-vertical-relative:text;mso-width-percent:0;mso-width-relative:margin;v-text-anchor:middle" o:gfxdata="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" fillcolor="#d8d8d8 [2732]" stroked="f" strokeweight="1pt"/>
+              <v:rect w14:anchorId="241CACFB" id="Rechteck 597133778" o:spid="_x0000_s1026" style="position:absolute;margin-left:202.2pt;margin-top:66.5pt;width:17.3pt;height:18.9pt;z-index:251697152;visibility:visible;mso-wrap-style:square;mso-width-percent:0;mso-wrap-distance-left:9pt;mso-wrap-distance-top:0;mso-wrap-distance-right:9pt;mso-wrap-distance-bottom:0;mso-position-horizontal:absolute;mso-position-horizontal-relative:text;mso-position-vertical:absolute;mso-position-vertical-relative:text;mso-width-percent:0;mso-width-relative:margin;v-text-anchor:middle" o:gfxdata="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" fillcolor="#d8d8d8 [2732]" stroked="f" strokeweight="1pt"/>
             </w:pict>
           </mc:Fallback>
         </mc:AlternateContent>
@@ -1854,7 +1672,7 @@
           </mc:Choice>
           <mc:Fallback>
             <w:pict>
-              <v:shape w14:anchorId="68503017" id="Textfeld 1657521154" o:spid="_x0000_s1034" type="#_x0000_t202" style="position:absolute;margin-left:-2.1pt;margin-top:64.4pt;width:21pt;height:21pt;z-index:251695104;visibility:visible;mso-wrap-style:square;mso-width-percent:0;mso-height-percent:0;mso-wrap-distance-left:9pt;mso-wrap-distance-top:0;mso-wrap-distance-right:9pt;mso-wrap-distance-bottom:0;mso-position-horizontal:absolute;mso-position-horizontal-relative:text;mso-position-vertical:absolute;mso-position-vertical-relative:text;mso-width-percent:0;mso-height-percent:0;mso-width-relative:margin;mso-height-relative:margin;v-text-anchor:top" o:gfxdata="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" filled="f" stroked="f" strokeweight=".5pt">
+              <v:shape w14:anchorId="68503017" id="Textfeld 1657521154" o:spid="_x0000_s1033" type="#_x0000_t202" style="position:absolute;margin-left:-2.1pt;margin-top:64.4pt;width:21pt;height:21pt;z-index:251695104;visibility:visible;mso-wrap-style:square;mso-width-percent:0;mso-height-percent:0;mso-wrap-distance-left:9pt;mso-wrap-distance-top:0;mso-wrap-distance-right:9pt;mso-wrap-distance-bottom:0;mso-position-horizontal:absolute;mso-position-horizontal-relative:text;mso-position-vertical:absolute;mso-position-vertical-relative:text;mso-width-percent:0;mso-height-percent:0;mso-width-relative:margin;mso-height-relative:margin;v-text-anchor:top" o:gfxdata="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" filled="f" stroked="f" strokeweight=".5pt">
                 <v:textbox>
                   <w:txbxContent>
                     <w:p>
@@ -1953,7 +1771,7 @@
           </mc:Choice>
           <mc:Fallback>
             <w:pict>
-              <v:rect w14:anchorId="531BCE80" id="Rechteck 626157467" o:spid="_x0000_s1026" style="position:absolute;margin-left:.45pt;margin-top:66.4pt;width:17.3pt;height:18.9pt;z-index:251693056;visibility:visible;mso-wrap-style:square;mso-width-percent:0;mso-wrap-distance-left:9pt;mso-wrap-distance-top:0;mso-wrap-distance-right:9pt;mso-wrap-distance-bottom:0;mso-position-horizontal:absolute;mso-position-horizontal-relative:text;mso-position-vertical:absolute;mso-position-vertical-relative:text;mso-width-percent:0;mso-width-relative:margin;v-text-anchor:middle" o:gfxdata="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" fillcolor="#d8d8d8 [2732]" stroked="f" strokeweight="1pt"/>
+              <v:rect w14:anchorId="3E48CC70" id="Rechteck 626157467" o:spid="_x0000_s1026" style="position:absolute;margin-left:.45pt;margin-top:66.4pt;width:17.3pt;height:18.9pt;z-index:251693056;visibility:visible;mso-wrap-style:square;mso-width-percent:0;mso-wrap-distance-left:9pt;mso-wrap-distance-top:0;mso-wrap-distance-right:9pt;mso-wrap-distance-bottom:0;mso-position-horizontal:absolute;mso-position-horizontal-relative:text;mso-position-vertical:absolute;mso-position-vertical-relative:text;mso-width-percent:0;mso-width-relative:margin;v-text-anchor:middle" o:gfxdata="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" fillcolor="#d8d8d8 [2732]" stroked="f" strokeweight="1pt"/>
             </w:pict>
           </mc:Fallback>
         </mc:AlternateContent>
@@ -2049,6 +1867,370 @@
       </w:pPr>
       <w:r>
         <w:rPr>
+          <w:noProof/>
+          <w:sz w:val="10"/>
+          <w:szCs w:val="10"/>
+        </w:rPr>
+        <mc:AlternateContent>
+          <mc:Choice Requires="wps">
+            <w:drawing>
+              <wp:anchor distT="0" distB="0" distL="114300" distR="114300" simplePos="0" relativeHeight="251707392" behindDoc="0" locked="0" layoutInCell="1" allowOverlap="1" wp14:anchorId="4375ED33" wp14:editId="159BB2DA">
+                <wp:simplePos x="0" y="0"/>
+                <wp:positionH relativeFrom="column">
+                  <wp:posOffset>2562619</wp:posOffset>
+                </wp:positionH>
+                <wp:positionV relativeFrom="paragraph">
+                  <wp:posOffset>834733</wp:posOffset>
+                </wp:positionV>
+                <wp:extent cx="266700" cy="266700"/>
+                <wp:effectExtent l="0" t="0" r="0" b="0"/>
+                <wp:wrapNone/>
+                <wp:docPr id="968099282" name="Textfeld 968099282"/>
+                <wp:cNvGraphicFramePr/>
+                <a:graphic xmlns:a="http://schemas.openxmlformats.org/drawingml/2006/main">
+                  <a:graphicData uri="http://schemas.microsoft.com/office/word/2010/wordprocessingShape">
+                    <wps:wsp>
+                      <wps:cNvSpPr txBox="1"/>
+                      <wps:spPr>
+                        <a:xfrm>
+                          <a:off x="0" y="0"/>
+                          <a:ext cx="266700" cy="266700"/>
+                        </a:xfrm>
+                        <a:prstGeom prst="rect">
+                          <a:avLst/>
+                        </a:prstGeom>
+                        <a:noFill/>
+                        <a:ln w="6350">
+                          <a:noFill/>
+                        </a:ln>
+                      </wps:spPr>
+                      <wps:txbx>
+                        <w:txbxContent>
+                          <w:p>
+                            <w:pPr>
+                              <w:rPr>
+                                <w:b/>
+                                <w:bCs/>
+                              </w:rPr>
+                            </w:pPr>
+                            <w:r>
+                              <w:rPr>
+                                <w:b/>
+                                <w:bCs/>
+                              </w:rPr>
+                              <w:t>J</w:t>
+                            </w:r>
+                          </w:p>
+                        </w:txbxContent>
+                      </wps:txbx>
+                      <wps:bodyPr rot="0" spcFirstLastPara="0" vertOverflow="overflow" horzOverflow="overflow" vert="horz" wrap="square" lIns="91440" tIns="45720" rIns="91440" bIns="45720" numCol="1" spcCol="0" rtlCol="0" fromWordArt="0" anchor="t" anchorCtr="0" forceAA="0" compatLnSpc="1">
+                        <a:prstTxWarp prst="textNoShape">
+                          <a:avLst/>
+                        </a:prstTxWarp>
+                        <a:noAutofit/>
+                      </wps:bodyPr>
+                    </wps:wsp>
+                  </a:graphicData>
+                </a:graphic>
+                <wp14:sizeRelH relativeFrom="margin">
+                  <wp14:pctWidth>0</wp14:pctWidth>
+                </wp14:sizeRelH>
+                <wp14:sizeRelV relativeFrom="margin">
+                  <wp14:pctHeight>0</wp14:pctHeight>
+                </wp14:sizeRelV>
+              </wp:anchor>
+            </w:drawing>
+          </mc:Choice>
+          <mc:Fallback>
+            <w:pict>
+              <v:shape w14:anchorId="4375ED33" id="Textfeld 968099282" o:spid="_x0000_s1034" type="#_x0000_t202" style="position:absolute;margin-left:201.8pt;margin-top:65.75pt;width:21pt;height:21pt;z-index:251707392;visibility:visible;mso-wrap-style:square;mso-width-percent:0;mso-height-percent:0;mso-wrap-distance-left:9pt;mso-wrap-distance-top:0;mso-wrap-distance-right:9pt;mso-wrap-distance-bottom:0;mso-position-horizontal:absolute;mso-position-horizontal-relative:text;mso-position-vertical:absolute;mso-position-vertical-relative:text;mso-width-percent:0;mso-height-percent:0;mso-width-relative:margin;mso-height-relative:margin;v-text-anchor:top" o:gfxdata="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" filled="f" stroked="f" strokeweight=".5pt">
+                <v:textbox>
+                  <w:txbxContent>
+                    <w:p>
+                      <w:pPr>
+                        <w:rPr>
+                          <w:b/>
+                          <w:bCs/>
+                        </w:rPr>
+                      </w:pPr>
+                      <w:r>
+                        <w:rPr>
+                          <w:b/>
+                          <w:bCs/>
+                        </w:rPr>
+                        <w:t>J</w:t>
+                      </w:r>
+                    </w:p>
+                  </w:txbxContent>
+                </v:textbox>
+              </v:shape>
+            </w:pict>
+          </mc:Fallback>
+        </mc:AlternateContent>
+      </w:r>
+      <w:r>
+        <w:rPr>
+          <w:noProof/>
+        </w:rPr>
+        <mc:AlternateContent>
+          <mc:Choice Requires="wps">
+            <w:drawing>
+              <wp:anchor distT="0" distB="0" distL="114300" distR="114300" simplePos="0" relativeHeight="251705344" behindDoc="0" locked="0" layoutInCell="1" allowOverlap="1" wp14:anchorId="236D1696" wp14:editId="4DDFD2AA">
+                <wp:simplePos x="0" y="0"/>
+                <wp:positionH relativeFrom="column">
+                  <wp:posOffset>2568575</wp:posOffset>
+                </wp:positionH>
+                <wp:positionV relativeFrom="paragraph">
+                  <wp:posOffset>861371</wp:posOffset>
+                </wp:positionV>
+                <wp:extent cx="219710" cy="240030"/>
+                <wp:effectExtent l="0" t="0" r="0" b="1270"/>
+                <wp:wrapNone/>
+                <wp:docPr id="1000863796" name="Rechteck 1000863796"/>
+                <wp:cNvGraphicFramePr/>
+                <a:graphic xmlns:a="http://schemas.openxmlformats.org/drawingml/2006/main">
+                  <a:graphicData uri="http://schemas.microsoft.com/office/word/2010/wordprocessingShape">
+                    <wps:wsp>
+                      <wps:cNvSpPr/>
+                      <wps:spPr>
+                        <a:xfrm>
+                          <a:off x="0" y="0"/>
+                          <a:ext cx="219710" cy="240030"/>
+                        </a:xfrm>
+                        <a:prstGeom prst="rect">
+                          <a:avLst/>
+                        </a:prstGeom>
+                        <a:solidFill>
+                          <a:schemeClr val="bg1">
+                            <a:lumMod val="85000"/>
+                          </a:schemeClr>
+                        </a:solidFill>
+                        <a:ln>
+                          <a:noFill/>
+                        </a:ln>
+                      </wps:spPr>
+                      <wps:style>
+                        <a:lnRef idx="2">
+                          <a:schemeClr val="accent1">
+                            <a:shade val="50000"/>
+                          </a:schemeClr>
+                        </a:lnRef>
+                        <a:fillRef idx="1">
+                          <a:schemeClr val="accent1"/>
+                        </a:fillRef>
+                        <a:effectRef idx="0">
+                          <a:schemeClr val="accent1"/>
+                        </a:effectRef>
+                        <a:fontRef idx="minor">
+                          <a:schemeClr val="lt1"/>
+                        </a:fontRef>
+                      </wps:style>
+                      <wps:bodyPr rot="0" spcFirstLastPara="0" vertOverflow="overflow" horzOverflow="overflow" vert="horz" wrap="square" lIns="91440" tIns="45720" rIns="91440" bIns="45720" numCol="1" spcCol="0" rtlCol="0" fromWordArt="0" anchor="ctr" anchorCtr="0" forceAA="0" compatLnSpc="1">
+                        <a:prstTxWarp prst="textNoShape">
+                          <a:avLst/>
+                        </a:prstTxWarp>
+                        <a:noAutofit/>
+                      </wps:bodyPr>
+                    </wps:wsp>
+                  </a:graphicData>
+                </a:graphic>
+                <wp14:sizeRelH relativeFrom="margin">
+                  <wp14:pctWidth>0</wp14:pctWidth>
+                </wp14:sizeRelH>
+              </wp:anchor>
+            </w:drawing>
+          </mc:Choice>
+          <mc:Fallback>
+            <w:pict>
+              <v:rect w14:anchorId="6AD9AA18" id="Rechteck 1000863796" o:spid="_x0000_s1026" style="position:absolute;margin-left:202.25pt;margin-top:67.8pt;width:17.3pt;height:18.9pt;z-index:251705344;visibility:visible;mso-wrap-style:square;mso-width-percent:0;mso-wrap-distance-left:9pt;mso-wrap-distance-top:0;mso-wrap-distance-right:9pt;mso-wrap-distance-bottom:0;mso-position-horizontal:absolute;mso-position-horizontal-relative:text;mso-position-vertical:absolute;mso-position-vertical-relative:text;mso-width-percent:0;mso-width-relative:margin;v-text-anchor:middle" o:gfxdata="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" fillcolor="#d8d8d8 [2732]" stroked="f" strokeweight="1pt"/>
+            </w:pict>
+          </mc:Fallback>
+        </mc:AlternateContent>
+      </w:r>
+      <w:r>
+        <w:rPr>
+          <w:noProof/>
+          <w:sz w:val="10"/>
+          <w:szCs w:val="10"/>
+        </w:rPr>
+        <mc:AlternateContent>
+          <mc:Choice Requires="wps">
+            <w:drawing>
+              <wp:anchor distT="0" distB="0" distL="114300" distR="114300" simplePos="0" relativeHeight="251703296" behindDoc="0" locked="0" layoutInCell="1" allowOverlap="1" wp14:anchorId="0FA576AD" wp14:editId="600442DE">
+                <wp:simplePos x="0" y="0"/>
+                <wp:positionH relativeFrom="column">
+                  <wp:posOffset>0</wp:posOffset>
+                </wp:positionH>
+                <wp:positionV relativeFrom="paragraph">
+                  <wp:posOffset>840416</wp:posOffset>
+                </wp:positionV>
+                <wp:extent cx="266700" cy="266700"/>
+                <wp:effectExtent l="0" t="0" r="0" b="0"/>
+                <wp:wrapNone/>
+                <wp:docPr id="1113534574" name="Textfeld 1113534574"/>
+                <wp:cNvGraphicFramePr/>
+                <a:graphic xmlns:a="http://schemas.openxmlformats.org/drawingml/2006/main">
+                  <a:graphicData uri="http://schemas.microsoft.com/office/word/2010/wordprocessingShape">
+                    <wps:wsp>
+                      <wps:cNvSpPr txBox="1"/>
+                      <wps:spPr>
+                        <a:xfrm>
+                          <a:off x="0" y="0"/>
+                          <a:ext cx="266700" cy="266700"/>
+                        </a:xfrm>
+                        <a:prstGeom prst="rect">
+                          <a:avLst/>
+                        </a:prstGeom>
+                        <a:noFill/>
+                        <a:ln w="6350">
+                          <a:noFill/>
+                        </a:ln>
+                      </wps:spPr>
+                      <wps:txbx>
+                        <w:txbxContent>
+                          <w:p>
+                            <w:pPr>
+                              <w:rPr>
+                                <w:b/>
+                                <w:bCs/>
+                              </w:rPr>
+                            </w:pPr>
+                            <w:r>
+                              <w:rPr>
+                                <w:b/>
+                                <w:bCs/>
+                              </w:rPr>
+                              <w:t>I</w:t>
+                            </w:r>
+                          </w:p>
+                        </w:txbxContent>
+                      </wps:txbx>
+                      <wps:bodyPr rot="0" spcFirstLastPara="0" vertOverflow="overflow" horzOverflow="overflow" vert="horz" wrap="square" lIns="91440" tIns="45720" rIns="91440" bIns="45720" numCol="1" spcCol="0" rtlCol="0" fromWordArt="0" anchor="t" anchorCtr="0" forceAA="0" compatLnSpc="1">
+                        <a:prstTxWarp prst="textNoShape">
+                          <a:avLst/>
+                        </a:prstTxWarp>
+                        <a:noAutofit/>
+                      </wps:bodyPr>
+                    </wps:wsp>
+                  </a:graphicData>
+                </a:graphic>
+                <wp14:sizeRelH relativeFrom="margin">
+                  <wp14:pctWidth>0</wp14:pctWidth>
+                </wp14:sizeRelH>
+                <wp14:sizeRelV relativeFrom="margin">
+                  <wp14:pctHeight>0</wp14:pctHeight>
+                </wp14:sizeRelV>
+              </wp:anchor>
+            </w:drawing>
+          </mc:Choice>
+          <mc:Fallback>
+            <w:pict>
+              <v:shape w14:anchorId="0FA576AD" id="Textfeld 1113534574" o:spid="_x0000_s1035" type="#_x0000_t202" style="position:absolute;margin-left:0;margin-top:66.15pt;width:21pt;height:21pt;z-index:251703296;visibility:visible;mso-wrap-style:square;mso-width-percent:0;mso-height-percent:0;mso-wrap-distance-left:9pt;mso-wrap-distance-top:0;mso-wrap-distance-right:9pt;mso-wrap-distance-bottom:0;mso-position-horizontal:absolute;mso-position-horizontal-relative:text;mso-position-vertical:absolute;mso-position-vertical-relative:text;mso-width-percent:0;mso-height-percent:0;mso-width-relative:margin;mso-height-relative:margin;v-text-anchor:top" o:gfxdata="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" filled="f" stroked="f" strokeweight=".5pt">
+                <v:textbox>
+                  <w:txbxContent>
+                    <w:p>
+                      <w:pPr>
+                        <w:rPr>
+                          <w:b/>
+                          <w:bCs/>
+                        </w:rPr>
+                      </w:pPr>
+                      <w:r>
+                        <w:rPr>
+                          <w:b/>
+                          <w:bCs/>
+                        </w:rPr>
+                        <w:t>I</w:t>
+                      </w:r>
+                    </w:p>
+                  </w:txbxContent>
+                </v:textbox>
+              </v:shape>
+            </w:pict>
+          </mc:Fallback>
+        </mc:AlternateContent>
+      </w:r>
+      <w:r>
+        <w:rPr>
+          <w:noProof/>
+        </w:rPr>
+        <mc:AlternateContent>
+          <mc:Choice Requires="wps">
+            <w:drawing>
+              <wp:anchor distT="0" distB="0" distL="114300" distR="114300" simplePos="0" relativeHeight="251701248" behindDoc="0" locked="0" layoutInCell="1" allowOverlap="1" wp14:anchorId="33C7136A" wp14:editId="1384F026">
+                <wp:simplePos x="0" y="0"/>
+                <wp:positionH relativeFrom="column">
+                  <wp:posOffset>5080</wp:posOffset>
+                </wp:positionH>
+                <wp:positionV relativeFrom="paragraph">
+                  <wp:posOffset>861371</wp:posOffset>
+                </wp:positionV>
+                <wp:extent cx="219710" cy="240030"/>
+                <wp:effectExtent l="0" t="0" r="0" b="1270"/>
+                <wp:wrapNone/>
+                <wp:docPr id="129780730" name="Rechteck 129780730"/>
+                <wp:cNvGraphicFramePr/>
+                <a:graphic xmlns:a="http://schemas.openxmlformats.org/drawingml/2006/main">
+                  <a:graphicData uri="http://schemas.microsoft.com/office/word/2010/wordprocessingShape">
+                    <wps:wsp>
+                      <wps:cNvSpPr/>
+                      <wps:spPr>
+                        <a:xfrm>
+                          <a:off x="0" y="0"/>
+                          <a:ext cx="219710" cy="240030"/>
+                        </a:xfrm>
+                        <a:prstGeom prst="rect">
+                          <a:avLst/>
+                        </a:prstGeom>
+                        <a:solidFill>
+                          <a:schemeClr val="bg1">
+                            <a:lumMod val="85000"/>
+                          </a:schemeClr>
+                        </a:solidFill>
+                        <a:ln>
+                          <a:noFill/>
+                        </a:ln>
+                      </wps:spPr>
+                      <wps:style>
+                        <a:lnRef idx="2">
+                          <a:schemeClr val="accent1">
+                            <a:shade val="50000"/>
+                          </a:schemeClr>
+                        </a:lnRef>
+                        <a:fillRef idx="1">
+                          <a:schemeClr val="accent1"/>
+                        </a:fillRef>
+                        <a:effectRef idx="0">
+                          <a:schemeClr val="accent1"/>
+                        </a:effectRef>
+                        <a:fontRef idx="minor">
+                          <a:schemeClr val="lt1"/>
+                        </a:fontRef>
+                      </wps:style>
+                      <wps:bodyPr rot="0" spcFirstLastPara="0" vertOverflow="overflow" horzOverflow="overflow" vert="horz" wrap="square" lIns="91440" tIns="45720" rIns="91440" bIns="45720" numCol="1" spcCol="0" rtlCol="0" fromWordArt="0" anchor="ctr" anchorCtr="0" forceAA="0" compatLnSpc="1">
+                        <a:prstTxWarp prst="textNoShape">
+                          <a:avLst/>
+                        </a:prstTxWarp>
+                        <a:noAutofit/>
+                      </wps:bodyPr>
+                    </wps:wsp>
+                  </a:graphicData>
+                </a:graphic>
+                <wp14:sizeRelH relativeFrom="margin">
+                  <wp14:pctWidth>0</wp14:pctWidth>
+                </wp14:sizeRelH>
+              </wp:anchor>
+            </w:drawing>
+          </mc:Choice>
+          <mc:Fallback>
+            <w:pict>
+              <v:rect w14:anchorId="50649D03" id="Rechteck 129780730" o:spid="_x0000_s1026" style="position:absolute;margin-left:.4pt;margin-top:67.8pt;width:17.3pt;height:18.9pt;z-index:251701248;visibility:visible;mso-wrap-style:square;mso-width-percent:0;mso-wrap-distance-left:9pt;mso-wrap-distance-top:0;mso-wrap-distance-right:9pt;mso-wrap-distance-bottom:0;mso-position-horizontal:absolute;mso-position-horizontal-relative:text;mso-position-vertical:absolute;mso-position-vertical-relative:text;mso-width-percent:0;mso-width-relative:margin;v-text-anchor:middle" o:gfxdata="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" fillcolor="#d8d8d8 [2732]" stroked="f" strokeweight="1pt"/>
+            </w:pict>
+          </mc:Fallback>
+        </mc:AlternateContent>
+      </w:r>
+      <w:r>
+        <w:rPr>
           <w:sz w:val="10"/>
           <w:szCs w:val="10"/>
         </w:rPr>
@@ -2146,6 +2328,370 @@
       </w:pPr>
       <w:r>
         <w:rPr>
+          <w:noProof/>
+          <w:sz w:val="10"/>
+          <w:szCs w:val="10"/>
+        </w:rPr>
+        <mc:AlternateContent>
+          <mc:Choice Requires="wps">
+            <w:drawing>
+              <wp:anchor distT="0" distB="0" distL="114300" distR="114300" simplePos="0" relativeHeight="251674624" behindDoc="0" locked="0" layoutInCell="1" allowOverlap="1" wp14:anchorId="3570D93D" wp14:editId="74E43069">
+                <wp:simplePos x="0" y="0"/>
+                <wp:positionH relativeFrom="column">
+                  <wp:posOffset>2551653</wp:posOffset>
+                </wp:positionH>
+                <wp:positionV relativeFrom="paragraph">
+                  <wp:posOffset>857023</wp:posOffset>
+                </wp:positionV>
+                <wp:extent cx="266700" cy="266700"/>
+                <wp:effectExtent l="0" t="0" r="0" b="0"/>
+                <wp:wrapNone/>
+                <wp:docPr id="1067544869" name="Textfeld 1067544869"/>
+                <wp:cNvGraphicFramePr/>
+                <a:graphic xmlns:a="http://schemas.openxmlformats.org/drawingml/2006/main">
+                  <a:graphicData uri="http://schemas.microsoft.com/office/word/2010/wordprocessingShape">
+                    <wps:wsp>
+                      <wps:cNvSpPr txBox="1"/>
+                      <wps:spPr>
+                        <a:xfrm>
+                          <a:off x="0" y="0"/>
+                          <a:ext cx="266700" cy="266700"/>
+                        </a:xfrm>
+                        <a:prstGeom prst="rect">
+                          <a:avLst/>
+                        </a:prstGeom>
+                        <a:noFill/>
+                        <a:ln w="6350">
+                          <a:noFill/>
+                        </a:ln>
+                      </wps:spPr>
+                      <wps:txbx>
+                        <w:txbxContent>
+                          <w:p>
+                            <w:pPr>
+                              <w:rPr>
+                                <w:b/>
+                                <w:bCs/>
+                              </w:rPr>
+                            </w:pPr>
+                            <w:r>
+                              <w:rPr>
+                                <w:b/>
+                                <w:bCs/>
+                              </w:rPr>
+                              <w:t>L</w:t>
+                            </w:r>
+                          </w:p>
+                        </w:txbxContent>
+                      </wps:txbx>
+                      <wps:bodyPr rot="0" spcFirstLastPara="0" vertOverflow="overflow" horzOverflow="overflow" vert="horz" wrap="square" lIns="91440" tIns="45720" rIns="91440" bIns="45720" numCol="1" spcCol="0" rtlCol="0" fromWordArt="0" anchor="t" anchorCtr="0" forceAA="0" compatLnSpc="1">
+                        <a:prstTxWarp prst="textNoShape">
+                          <a:avLst/>
+                        </a:prstTxWarp>
+                        <a:noAutofit/>
+                      </wps:bodyPr>
+                    </wps:wsp>
+                  </a:graphicData>
+                </a:graphic>
+                <wp14:sizeRelH relativeFrom="margin">
+                  <wp14:pctWidth>0</wp14:pctWidth>
+                </wp14:sizeRelH>
+                <wp14:sizeRelV relativeFrom="margin">
+                  <wp14:pctHeight>0</wp14:pctHeight>
+                </wp14:sizeRelV>
+              </wp:anchor>
+            </w:drawing>
+          </mc:Choice>
+          <mc:Fallback>
+            <w:pict>
+              <v:shape w14:anchorId="3570D93D" id="Textfeld 1067544869" o:spid="_x0000_s1036" type="#_x0000_t202" style="position:absolute;margin-left:200.9pt;margin-top:67.5pt;width:21pt;height:21pt;z-index:251674624;visibility:visible;mso-wrap-style:square;mso-width-percent:0;mso-height-percent:0;mso-wrap-distance-left:9pt;mso-wrap-distance-top:0;mso-wrap-distance-right:9pt;mso-wrap-distance-bottom:0;mso-position-horizontal:absolute;mso-position-horizontal-relative:text;mso-position-vertical:absolute;mso-position-vertical-relative:text;mso-width-percent:0;mso-height-percent:0;mso-width-relative:margin;mso-height-relative:margin;v-text-anchor:top" o:gfxdata="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" filled="f" stroked="f" strokeweight=".5pt">
+                <v:textbox>
+                  <w:txbxContent>
+                    <w:p>
+                      <w:pPr>
+                        <w:rPr>
+                          <w:b/>
+                          <w:bCs/>
+                        </w:rPr>
+                      </w:pPr>
+                      <w:r>
+                        <w:rPr>
+                          <w:b/>
+                          <w:bCs/>
+                        </w:rPr>
+                        <w:t>L</w:t>
+                      </w:r>
+                    </w:p>
+                  </w:txbxContent>
+                </v:textbox>
+              </v:shape>
+            </w:pict>
+          </mc:Fallback>
+        </mc:AlternateContent>
+      </w:r>
+      <w:r>
+        <w:rPr>
+          <w:noProof/>
+        </w:rPr>
+        <mc:AlternateContent>
+          <mc:Choice Requires="wps">
+            <w:drawing>
+              <wp:anchor distT="0" distB="0" distL="114300" distR="114300" simplePos="0" relativeHeight="251660288" behindDoc="0" locked="0" layoutInCell="1" allowOverlap="1" wp14:anchorId="4CDA1BA8" wp14:editId="073B0411">
+                <wp:simplePos x="0" y="0"/>
+                <wp:positionH relativeFrom="column">
+                  <wp:posOffset>2573979</wp:posOffset>
+                </wp:positionH>
+                <wp:positionV relativeFrom="paragraph">
+                  <wp:posOffset>880110</wp:posOffset>
+                </wp:positionV>
+                <wp:extent cx="219710" cy="240030"/>
+                <wp:effectExtent l="0" t="0" r="0" b="1270"/>
+                <wp:wrapNone/>
+                <wp:docPr id="11" name="Rechteck 11"/>
+                <wp:cNvGraphicFramePr/>
+                <a:graphic xmlns:a="http://schemas.openxmlformats.org/drawingml/2006/main">
+                  <a:graphicData uri="http://schemas.microsoft.com/office/word/2010/wordprocessingShape">
+                    <wps:wsp>
+                      <wps:cNvSpPr/>
+                      <wps:spPr>
+                        <a:xfrm>
+                          <a:off x="0" y="0"/>
+                          <a:ext cx="219710" cy="240030"/>
+                        </a:xfrm>
+                        <a:prstGeom prst="rect">
+                          <a:avLst/>
+                        </a:prstGeom>
+                        <a:solidFill>
+                          <a:schemeClr val="bg1">
+                            <a:lumMod val="85000"/>
+                          </a:schemeClr>
+                        </a:solidFill>
+                        <a:ln>
+                          <a:noFill/>
+                        </a:ln>
+                      </wps:spPr>
+                      <wps:style>
+                        <a:lnRef idx="2">
+                          <a:schemeClr val="accent1">
+                            <a:shade val="50000"/>
+                          </a:schemeClr>
+                        </a:lnRef>
+                        <a:fillRef idx="1">
+                          <a:schemeClr val="accent1"/>
+                        </a:fillRef>
+                        <a:effectRef idx="0">
+                          <a:schemeClr val="accent1"/>
+                        </a:effectRef>
+                        <a:fontRef idx="minor">
+                          <a:schemeClr val="lt1"/>
+                        </a:fontRef>
+                      </wps:style>
+                      <wps:bodyPr rot="0" spcFirstLastPara="0" vertOverflow="overflow" horzOverflow="overflow" vert="horz" wrap="square" lIns="91440" tIns="45720" rIns="91440" bIns="45720" numCol="1" spcCol="0" rtlCol="0" fromWordArt="0" anchor="ctr" anchorCtr="0" forceAA="0" compatLnSpc="1">
+                        <a:prstTxWarp prst="textNoShape">
+                          <a:avLst/>
+                        </a:prstTxWarp>
+                        <a:noAutofit/>
+                      </wps:bodyPr>
+                    </wps:wsp>
+                  </a:graphicData>
+                </a:graphic>
+                <wp14:sizeRelH relativeFrom="margin">
+                  <wp14:pctWidth>0</wp14:pctWidth>
+                </wp14:sizeRelH>
+              </wp:anchor>
+            </w:drawing>
+          </mc:Choice>
+          <mc:Fallback>
+            <w:pict>
+              <v:rect w14:anchorId="741744D8" id="Rechteck 11" o:spid="_x0000_s1026" style="position:absolute;margin-left:202.7pt;margin-top:69.3pt;width:17.3pt;height:18.9pt;z-index:251660288;visibility:visible;mso-wrap-style:square;mso-width-percent:0;mso-wrap-distance-left:9pt;mso-wrap-distance-top:0;mso-wrap-distance-right:9pt;mso-wrap-distance-bottom:0;mso-position-horizontal:absolute;mso-position-horizontal-relative:text;mso-position-vertical:absolute;mso-position-vertical-relative:text;mso-width-percent:0;mso-width-relative:margin;v-text-anchor:middle" o:gfxdata="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" fillcolor="#d8d8d8 [2732]" stroked="f" strokeweight="1pt"/>
+            </w:pict>
+          </mc:Fallback>
+        </mc:AlternateContent>
+      </w:r>
+      <w:r>
+        <w:rPr>
+          <w:noProof/>
+          <w:sz w:val="10"/>
+          <w:szCs w:val="10"/>
+        </w:rPr>
+        <mc:AlternateContent>
+          <mc:Choice Requires="wps">
+            <w:drawing>
+              <wp:anchor distT="0" distB="0" distL="114300" distR="114300" simplePos="0" relativeHeight="251711488" behindDoc="0" locked="0" layoutInCell="1" allowOverlap="1" wp14:anchorId="787D9414" wp14:editId="4AEACBD5">
+                <wp:simplePos x="0" y="0"/>
+                <wp:positionH relativeFrom="column">
+                  <wp:posOffset>-20009</wp:posOffset>
+                </wp:positionH>
+                <wp:positionV relativeFrom="paragraph">
+                  <wp:posOffset>850900</wp:posOffset>
+                </wp:positionV>
+                <wp:extent cx="266700" cy="266700"/>
+                <wp:effectExtent l="0" t="0" r="0" b="0"/>
+                <wp:wrapNone/>
+                <wp:docPr id="470268551" name="Textfeld 470268551"/>
+                <wp:cNvGraphicFramePr/>
+                <a:graphic xmlns:a="http://schemas.openxmlformats.org/drawingml/2006/main">
+                  <a:graphicData uri="http://schemas.microsoft.com/office/word/2010/wordprocessingShape">
+                    <wps:wsp>
+                      <wps:cNvSpPr txBox="1"/>
+                      <wps:spPr>
+                        <a:xfrm>
+                          <a:off x="0" y="0"/>
+                          <a:ext cx="266700" cy="266700"/>
+                        </a:xfrm>
+                        <a:prstGeom prst="rect">
+                          <a:avLst/>
+                        </a:prstGeom>
+                        <a:noFill/>
+                        <a:ln w="6350">
+                          <a:noFill/>
+                        </a:ln>
+                      </wps:spPr>
+                      <wps:txbx>
+                        <w:txbxContent>
+                          <w:p>
+                            <w:pPr>
+                              <w:rPr>
+                                <w:b/>
+                                <w:bCs/>
+                              </w:rPr>
+                            </w:pPr>
+                            <w:r>
+                              <w:rPr>
+                                <w:b/>
+                                <w:bCs/>
+                              </w:rPr>
+                              <w:t>K</w:t>
+                            </w:r>
+                          </w:p>
+                        </w:txbxContent>
+                      </wps:txbx>
+                      <wps:bodyPr rot="0" spcFirstLastPara="0" vertOverflow="overflow" horzOverflow="overflow" vert="horz" wrap="square" lIns="91440" tIns="45720" rIns="91440" bIns="45720" numCol="1" spcCol="0" rtlCol="0" fromWordArt="0" anchor="t" anchorCtr="0" forceAA="0" compatLnSpc="1">
+                        <a:prstTxWarp prst="textNoShape">
+                          <a:avLst/>
+                        </a:prstTxWarp>
+                        <a:noAutofit/>
+                      </wps:bodyPr>
+                    </wps:wsp>
+                  </a:graphicData>
+                </a:graphic>
+                <wp14:sizeRelH relativeFrom="margin">
+                  <wp14:pctWidth>0</wp14:pctWidth>
+                </wp14:sizeRelH>
+                <wp14:sizeRelV relativeFrom="margin">
+                  <wp14:pctHeight>0</wp14:pctHeight>
+                </wp14:sizeRelV>
+              </wp:anchor>
+            </w:drawing>
+          </mc:Choice>
+          <mc:Fallback>
+            <w:pict>
+              <v:shape w14:anchorId="787D9414" id="Textfeld 470268551" o:spid="_x0000_s1037" type="#_x0000_t202" style="position:absolute;margin-left:-1.6pt;margin-top:67pt;width:21pt;height:21pt;z-index:251711488;visibility:visible;mso-wrap-style:square;mso-width-percent:0;mso-height-percent:0;mso-wrap-distance-left:9pt;mso-wrap-distance-top:0;mso-wrap-distance-right:9pt;mso-wrap-distance-bottom:0;mso-position-horizontal:absolute;mso-position-horizontal-relative:text;mso-position-vertical:absolute;mso-position-vertical-relative:text;mso-width-percent:0;mso-height-percent:0;mso-width-relative:margin;mso-height-relative:margin;v-text-anchor:top" o:gfxdata="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" filled="f" stroked="f" strokeweight=".5pt">
+                <v:textbox>
+                  <w:txbxContent>
+                    <w:p>
+                      <w:pPr>
+                        <w:rPr>
+                          <w:b/>
+                          <w:bCs/>
+                        </w:rPr>
+                      </w:pPr>
+                      <w:r>
+                        <w:rPr>
+                          <w:b/>
+                          <w:bCs/>
+                        </w:rPr>
+                        <w:t>K</w:t>
+                      </w:r>
+                    </w:p>
+                  </w:txbxContent>
+                </v:textbox>
+              </v:shape>
+            </w:pict>
+          </mc:Fallback>
+        </mc:AlternateContent>
+      </w:r>
+      <w:r>
+        <w:rPr>
+          <w:noProof/>
+        </w:rPr>
+        <mc:AlternateContent>
+          <mc:Choice Requires="wps">
+            <w:drawing>
+              <wp:anchor distT="0" distB="0" distL="114300" distR="114300" simplePos="0" relativeHeight="251709440" behindDoc="0" locked="0" layoutInCell="1" allowOverlap="1" wp14:anchorId="6DE696F2" wp14:editId="6793BAA9">
+                <wp:simplePos x="0" y="0"/>
+                <wp:positionH relativeFrom="column">
+                  <wp:posOffset>5391</wp:posOffset>
+                </wp:positionH>
+                <wp:positionV relativeFrom="paragraph">
+                  <wp:posOffset>871220</wp:posOffset>
+                </wp:positionV>
+                <wp:extent cx="219710" cy="240030"/>
+                <wp:effectExtent l="0" t="0" r="0" b="1270"/>
+                <wp:wrapNone/>
+                <wp:docPr id="497153634" name="Rechteck 497153634"/>
+                <wp:cNvGraphicFramePr/>
+                <a:graphic xmlns:a="http://schemas.openxmlformats.org/drawingml/2006/main">
+                  <a:graphicData uri="http://schemas.microsoft.com/office/word/2010/wordprocessingShape">
+                    <wps:wsp>
+                      <wps:cNvSpPr/>
+                      <wps:spPr>
+                        <a:xfrm>
+                          <a:off x="0" y="0"/>
+                          <a:ext cx="219710" cy="240030"/>
+                        </a:xfrm>
+                        <a:prstGeom prst="rect">
+                          <a:avLst/>
+                        </a:prstGeom>
+                        <a:solidFill>
+                          <a:schemeClr val="bg1">
+                            <a:lumMod val="85000"/>
+                          </a:schemeClr>
+                        </a:solidFill>
+                        <a:ln>
+                          <a:noFill/>
+                        </a:ln>
+                      </wps:spPr>
+                      <wps:style>
+                        <a:lnRef idx="2">
+                          <a:schemeClr val="accent1">
+                            <a:shade val="50000"/>
+                          </a:schemeClr>
+                        </a:lnRef>
+                        <a:fillRef idx="1">
+                          <a:schemeClr val="accent1"/>
+                        </a:fillRef>
+                        <a:effectRef idx="0">
+                          <a:schemeClr val="accent1"/>
+                        </a:effectRef>
+                        <a:fontRef idx="minor">
+                          <a:schemeClr val="lt1"/>
+                        </a:fontRef>
+                      </wps:style>
+                      <wps:bodyPr rot="0" spcFirstLastPara="0" vertOverflow="overflow" horzOverflow="overflow" vert="horz" wrap="square" lIns="91440" tIns="45720" rIns="91440" bIns="45720" numCol="1" spcCol="0" rtlCol="0" fromWordArt="0" anchor="ctr" anchorCtr="0" forceAA="0" compatLnSpc="1">
+                        <a:prstTxWarp prst="textNoShape">
+                          <a:avLst/>
+                        </a:prstTxWarp>
+                        <a:noAutofit/>
+                      </wps:bodyPr>
+                    </wps:wsp>
+                  </a:graphicData>
+                </a:graphic>
+                <wp14:sizeRelH relativeFrom="margin">
+                  <wp14:pctWidth>0</wp14:pctWidth>
+                </wp14:sizeRelH>
+              </wp:anchor>
+            </w:drawing>
+          </mc:Choice>
+          <mc:Fallback>
+            <w:pict>
+              <v:rect w14:anchorId="0EA6CAFA" id="Rechteck 497153634" o:spid="_x0000_s1026" style="position:absolute;margin-left:.4pt;margin-top:68.6pt;width:17.3pt;height:18.9pt;z-index:251709440;visibility:visible;mso-wrap-style:square;mso-width-percent:0;mso-wrap-distance-left:9pt;mso-wrap-distance-top:0;mso-wrap-distance-right:9pt;mso-wrap-distance-bottom:0;mso-position-horizontal:absolute;mso-position-horizontal-relative:text;mso-position-vertical:absolute;mso-position-vertical-relative:text;mso-width-percent:0;mso-width-relative:margin;v-text-anchor:middle" o:gfxdata="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" fillcolor="#d8d8d8 [2732]" stroked="f" strokeweight="1pt"/>
+            </w:pict>
+          </mc:Fallback>
+        </mc:AlternateContent>
+      </w:r>
+      <w:r>
+        <w:rPr>
           <w:sz w:val="10"/>
           <w:szCs w:val="10"/>
         </w:rPr>
@@ -2233,6 +2779,22 @@
           </wp:inline>
         </w:drawing>
       </w:r>
+    </w:p>
+    <w:p>
+      <w:pPr>
+        <w:rPr>
+          <w:sz w:val="10"/>
+          <w:szCs w:val="10"/>
+        </w:rPr>
+      </w:pPr>
+    </w:p>
+    <w:p>
+      <w:pPr>
+        <w:rPr>
+          <w:sz w:val="10"/>
+          <w:szCs w:val="10"/>
+        </w:rPr>
+      </w:pPr>
     </w:p>
     <w:p>
       <w:pPr>

</xml_diff>